<commit_message>
modified data in brief
</commit_message>
<xml_diff>
--- a/dib_data article template_for other journals.docx
+++ b/dib_data article template_for other journals.docx
@@ -1,6 +1,6 @@
 
 <file path=word/document.xml><?xml version="1.0" encoding="utf-8"?>
-<w:document xmlns:wpc="http://schemas.microsoft.com/office/word/2010/wordprocessingCanvas" xmlns:mo="http://schemas.microsoft.com/office/mac/office/2008/main" xmlns:mc="http://schemas.openxmlformats.org/markup-compatibility/2006" xmlns:mv="urn:schemas-microsoft-com:mac:vml" xmlns:o="urn:schemas-microsoft-com:office:office" xmlns:r="http://schemas.openxmlformats.org/officeDocument/2006/relationships" xmlns:m="http://schemas.openxmlformats.org/officeDocument/2006/math" xmlns:v="urn:schemas-microsoft-com:vml" xmlns:wp14="http://schemas.microsoft.com/office/word/2010/wordprocessingDrawing" xmlns:wp="http://schemas.openxmlformats.org/drawingml/2006/wordprocessingDrawing" xmlns:w10="urn:schemas-microsoft-com:office:word" xmlns:w="http://schemas.openxmlformats.org/wordprocessingml/2006/main" xmlns:w14="http://schemas.microsoft.com/office/word/2010/wordml" xmlns:w15="http://schemas.microsoft.com/office/word/2012/wordml" xmlns:wpg="http://schemas.microsoft.com/office/word/2010/wordprocessingGroup" xmlns:wpi="http://schemas.microsoft.com/office/word/2010/wordprocessingInk" xmlns:wne="http://schemas.microsoft.com/office/word/2006/wordml" xmlns:wps="http://schemas.microsoft.com/office/word/2010/wordprocessingShape" mc:Ignorable="w14 w15 wp14">
+<w:document xmlns:wpc="http://schemas.microsoft.com/office/word/2010/wordprocessingCanvas" xmlns:mo="http://schemas.microsoft.com/office/mac/office/2008/main" xmlns:mc="http://schemas.openxmlformats.org/markup-compatibility/2006" xmlns:mv="urn:schemas-microsoft-com:mac:vml" xmlns:o="urn:schemas-microsoft-com:office:office" xmlns:r="http://schemas.openxmlformats.org/officeDocument/2006/relationships" xmlns:m="http://schemas.openxmlformats.org/officeDocument/2006/math" xmlns:v="urn:schemas-microsoft-com:vml" xmlns:wp14="http://schemas.microsoft.com/office/word/2010/wordprocessingDrawing" xmlns:wp="http://schemas.openxmlformats.org/drawingml/2006/wordprocessingDrawing" xmlns:w10="urn:schemas-microsoft-com:office:word" xmlns:w="http://schemas.openxmlformats.org/wordprocessingml/2006/main" xmlns:w14="http://schemas.microsoft.com/office/word/2010/wordml" xmlns:wpg="http://schemas.microsoft.com/office/word/2010/wordprocessingGroup" xmlns:wpi="http://schemas.microsoft.com/office/word/2010/wordprocessingInk" xmlns:wne="http://schemas.microsoft.com/office/word/2006/wordml" xmlns:wps="http://schemas.microsoft.com/office/word/2010/wordprocessingShape" mc:Ignorable="w14 wp14">
   <w:body>
     <w:p>
       <w:pPr>
@@ -158,7 +158,23 @@
           <w:sz w:val="24"/>
           <w:szCs w:val="24"/>
         </w:rPr>
-        <w:t xml:space="preserve">.  i.e. (see supplementary Figure 1) should now say, (see </w:t>
+        <w:t xml:space="preserve">.  </w:t>
+      </w:r>
+      <w:proofErr w:type="gramStart"/>
+      <w:r>
+        <w:rPr>
+          <w:sz w:val="24"/>
+          <w:szCs w:val="24"/>
+        </w:rPr>
+        <w:t>i</w:t>
+      </w:r>
+      <w:proofErr w:type="gramEnd"/>
+      <w:r>
+        <w:rPr>
+          <w:sz w:val="24"/>
+          <w:szCs w:val="24"/>
+        </w:rPr>
+        <w:t xml:space="preserve">.e. (see supplementary Figure 1) should now say, (see </w:t>
       </w:r>
       <w:r>
         <w:rPr>
@@ -308,7 +324,23 @@
           <w:sz w:val="24"/>
           <w:szCs w:val="24"/>
         </w:rPr>
-        <w:t>entire Data in Brief (DiB)</w:t>
+        <w:t>entire Data in Brief (</w:t>
+      </w:r>
+      <w:proofErr w:type="spellStart"/>
+      <w:r>
+        <w:rPr>
+          <w:sz w:val="24"/>
+          <w:szCs w:val="24"/>
+        </w:rPr>
+        <w:t>DiB</w:t>
+      </w:r>
+      <w:proofErr w:type="spellEnd"/>
+      <w:r>
+        <w:rPr>
+          <w:sz w:val="24"/>
+          <w:szCs w:val="24"/>
+        </w:rPr>
+        <w:t>)</w:t>
       </w:r>
       <w:r>
         <w:rPr>
@@ -322,7 +354,23 @@
           <w:sz w:val="24"/>
           <w:szCs w:val="24"/>
         </w:rPr>
-        <w:t xml:space="preserve">void using words such as 'study, 'studied, 'results', 'conclusions', etc.  Please do use the word “data” throughout your DiB paper wherever possible.  </w:t>
+        <w:t xml:space="preserve">void using words such as 'study, 'studied, 'results', 'conclusions', etc.  Please do use the word “data” throughout your </w:t>
+      </w:r>
+      <w:proofErr w:type="spellStart"/>
+      <w:r>
+        <w:rPr>
+          <w:sz w:val="24"/>
+          <w:szCs w:val="24"/>
+        </w:rPr>
+        <w:t>DiB</w:t>
+      </w:r>
+      <w:proofErr w:type="spellEnd"/>
+      <w:r>
+        <w:rPr>
+          <w:sz w:val="24"/>
+          <w:szCs w:val="24"/>
+        </w:rPr>
+        <w:t xml:space="preserve"> paper wherever possible.  </w:t>
       </w:r>
     </w:p>
     <w:p>
@@ -352,7 +400,25 @@
           <w:sz w:val="28"/>
           <w:szCs w:val="28"/>
         </w:rPr>
-        <w:t>[please fill in this template below</w:t>
+        <w:t>[</w:t>
+      </w:r>
+      <w:proofErr w:type="gramStart"/>
+      <w:r>
+        <w:rPr>
+          <w:i/>
+          <w:sz w:val="28"/>
+          <w:szCs w:val="28"/>
+        </w:rPr>
+        <w:t>please</w:t>
+      </w:r>
+      <w:proofErr w:type="gramEnd"/>
+      <w:r>
+        <w:rPr>
+          <w:i/>
+          <w:sz w:val="28"/>
+          <w:szCs w:val="28"/>
+        </w:rPr>
+        <w:t xml:space="preserve"> fill in this template below</w:t>
       </w:r>
       <w:r>
         <w:rPr>
@@ -509,8 +575,19 @@
           <w:sz w:val="24"/>
           <w:szCs w:val="24"/>
         </w:rPr>
-        <w:t>, N. Heeren</w:t>
-      </w:r>
+        <w:t xml:space="preserve">, N. </w:t>
+      </w:r>
+      <w:proofErr w:type="spellStart"/>
+      <w:r>
+        <w:rPr>
+          <w:rFonts w:ascii="Helvetica" w:hAnsi="Helvetica" w:cs="Helvetica"/>
+          <w:color w:val="000000"/>
+          <w:sz w:val="24"/>
+          <w:szCs w:val="24"/>
+        </w:rPr>
+        <w:t>Heeren</w:t>
+      </w:r>
+      <w:proofErr w:type="spellEnd"/>
       <w:r>
         <w:rPr>
           <w:rFonts w:ascii="Helvetica" w:hAnsi="Helvetica" w:cs="Helvetica"/>
@@ -547,8 +624,19 @@
           <w:sz w:val="24"/>
           <w:szCs w:val="24"/>
         </w:rPr>
-        <w:t>, S. Hellweg</w:t>
-      </w:r>
+        <w:t xml:space="preserve">, S. </w:t>
+      </w:r>
+      <w:proofErr w:type="spellStart"/>
+      <w:r>
+        <w:rPr>
+          <w:rFonts w:ascii="Helvetica" w:hAnsi="Helvetica" w:cs="Helvetica"/>
+          <w:color w:val="000000"/>
+          <w:sz w:val="24"/>
+          <w:szCs w:val="24"/>
+        </w:rPr>
+        <w:t>Hellweg</w:t>
+      </w:r>
+      <w:proofErr w:type="spellEnd"/>
       <w:r>
         <w:rPr>
           <w:rFonts w:ascii="Helvetica" w:hAnsi="Helvetica" w:cs="Helvetica"/>
@@ -566,7 +654,27 @@
           <w:sz w:val="24"/>
           <w:szCs w:val="24"/>
         </w:rPr>
-        <w:t xml:space="preserve">, A. Schlueter </w:t>
+        <w:t xml:space="preserve">, A. </w:t>
+      </w:r>
+      <w:proofErr w:type="spellStart"/>
+      <w:r>
+        <w:rPr>
+          <w:rFonts w:ascii="Helvetica" w:hAnsi="Helvetica" w:cs="Helvetica"/>
+          <w:color w:val="000000"/>
+          <w:sz w:val="24"/>
+          <w:szCs w:val="24"/>
+        </w:rPr>
+        <w:t>Schlueter</w:t>
+      </w:r>
+      <w:proofErr w:type="spellEnd"/>
+      <w:r>
+        <w:rPr>
+          <w:rFonts w:ascii="Helvetica" w:hAnsi="Helvetica" w:cs="Helvetica"/>
+          <w:color w:val="000000"/>
+          <w:sz w:val="24"/>
+          <w:szCs w:val="24"/>
+        </w:rPr>
+        <w:t xml:space="preserve"> </w:t>
       </w:r>
       <w:r>
         <w:rPr>
@@ -733,8 +841,6 @@
         </w:rPr>
         <w:t xml:space="preserve"> jayathissa@arch.ethz.ch </w:t>
       </w:r>
-      <w:bookmarkStart w:id="0" w:name="_GoBack"/>
-      <w:bookmarkEnd w:id="0"/>
     </w:p>
     <w:p>
       <w:pPr>
@@ -754,16 +860,77 @@
       <w:pPr>
         <w:spacing w:after="0"/>
         <w:rPr>
-          <w:i/>
-        </w:rPr>
-      </w:pPr>
-      <w:r>
-        <w:rPr>
-          <w:i/>
-          <w:sz w:val="24"/>
-          <w:szCs w:val="24"/>
-        </w:rPr>
-        <w:t>[Explicitly tell the reader what data and information they will find in this data article.  Please only describe the data contents presented in this DiB article and do</w:t>
+          <w:sz w:val="24"/>
+          <w:szCs w:val="24"/>
+        </w:rPr>
+      </w:pPr>
+      <w:r>
+        <w:rPr>
+          <w:sz w:val="24"/>
+          <w:szCs w:val="24"/>
+        </w:rPr>
+        <w:lastRenderedPageBreak/>
+        <w:t xml:space="preserve">This data contains the LCA inventories that were created in the analysis of Dynamic Building Integrated Photovoltaic (BIPV) Systems. The data can be found in excel spreadsheets, </w:t>
+      </w:r>
+      <w:proofErr w:type="gramStart"/>
+      <w:r>
+        <w:rPr>
+          <w:sz w:val="24"/>
+          <w:szCs w:val="24"/>
+        </w:rPr>
+        <w:t>and  JSON</w:t>
+      </w:r>
+      <w:proofErr w:type="gramEnd"/>
+      <w:r>
+        <w:rPr>
+          <w:sz w:val="24"/>
+          <w:szCs w:val="24"/>
+        </w:rPr>
+        <w:t xml:space="preserve"> files. This data also contains a results spreadsheet that details the PV generation calculations</w:t>
+      </w:r>
+    </w:p>
+    <w:p>
+      <w:pPr>
+        <w:spacing w:after="0"/>
+        <w:rPr>
+          <w:i/>
+          <w:sz w:val="24"/>
+          <w:szCs w:val="24"/>
+        </w:rPr>
+      </w:pPr>
+    </w:p>
+    <w:p>
+      <w:pPr>
+        <w:spacing w:after="0"/>
+        <w:rPr>
+          <w:i/>
+        </w:rPr>
+      </w:pPr>
+      <w:r>
+        <w:rPr>
+          <w:i/>
+          <w:sz w:val="24"/>
+          <w:szCs w:val="24"/>
+        </w:rPr>
+        <w:t xml:space="preserve">[Explicitly tell the reader what data and information they will find in this data article.  Please only describe the data contents presented in this </w:t>
+      </w:r>
+      <w:proofErr w:type="spellStart"/>
+      <w:r>
+        <w:rPr>
+          <w:i/>
+          <w:sz w:val="24"/>
+          <w:szCs w:val="24"/>
+        </w:rPr>
+        <w:t>DiB</w:t>
+      </w:r>
+      <w:proofErr w:type="spellEnd"/>
+      <w:r>
+        <w:rPr>
+          <w:i/>
+          <w:sz w:val="24"/>
+          <w:szCs w:val="24"/>
+        </w:rPr>
+        <w:t xml:space="preserve"> article and do</w:t>
       </w:r>
       <w:r>
         <w:rPr>
@@ -795,22 +962,39 @@
           <w:sz w:val="24"/>
           <w:szCs w:val="24"/>
         </w:rPr>
-        <w:t xml:space="preserve"> related </w:t>
-      </w:r>
-      <w:r>
-        <w:rPr>
-          <w:i/>
-          <w:sz w:val="24"/>
-          <w:szCs w:val="24"/>
-        </w:rPr>
-        <w:lastRenderedPageBreak/>
-        <w:t xml:space="preserve">research article. The DiB abstract should be purely descriptive (i.e., no results, conclusions or insightful observations about the data) </w:t>
-      </w:r>
-      <w:r>
-        <w:rPr>
-          <w:i/>
-        </w:rPr>
-        <w:t>If the data you describe in this article is hosted in a public repository instead of directly with this data article, state the repository name and reference number.</w:t>
+        <w:t xml:space="preserve"> related research article. The </w:t>
+      </w:r>
+      <w:proofErr w:type="spellStart"/>
+      <w:r>
+        <w:rPr>
+          <w:i/>
+          <w:sz w:val="24"/>
+          <w:szCs w:val="24"/>
+        </w:rPr>
+        <w:t>DiB</w:t>
+      </w:r>
+      <w:proofErr w:type="spellEnd"/>
+      <w:r>
+        <w:rPr>
+          <w:i/>
+          <w:sz w:val="24"/>
+          <w:szCs w:val="24"/>
+        </w:rPr>
+        <w:t xml:space="preserve"> abstract should be purely descriptive (i.e., no results, conclusions or insightful observations about the data) </w:t>
+      </w:r>
+      <w:proofErr w:type="gramStart"/>
+      <w:r>
+        <w:rPr>
+          <w:i/>
+        </w:rPr>
+        <w:t>If</w:t>
+      </w:r>
+      <w:proofErr w:type="gramEnd"/>
+      <w:r>
+        <w:rPr>
+          <w:i/>
+        </w:rPr>
+        <w:t xml:space="preserve"> the data you describe in this article is hosted in a public repository instead of directly with this data article, state the repository name and reference number.</w:t>
       </w:r>
       <w:r>
         <w:rPr>
@@ -937,8 +1121,16 @@
               <w:rPr>
                 <w:i/>
               </w:rPr>
-              <w:t>Building Integrated Photovoltaics</w:t>
+              <w:t xml:space="preserve">Building Integrated </w:t>
             </w:r>
+            <w:proofErr w:type="spellStart"/>
+            <w:r>
+              <w:rPr>
+                <w:i/>
+              </w:rPr>
+              <w:t>Photovoltaics</w:t>
+            </w:r>
+            <w:proofErr w:type="spellEnd"/>
           </w:p>
         </w:tc>
       </w:tr>
@@ -998,11 +1190,19 @@
                 <w:i/>
               </w:rPr>
             </w:pPr>
+            <w:proofErr w:type="gramStart"/>
             <w:r>
               <w:rPr>
                 <w:i/>
               </w:rPr>
-              <w:t>technical drawings, research papers describing the technology, and expert judgment</w:t>
+              <w:t>technical</w:t>
+            </w:r>
+            <w:proofErr w:type="gramEnd"/>
+            <w:r>
+              <w:rPr>
+                <w:i/>
+              </w:rPr>
+              <w:t xml:space="preserve"> drawings, research papers describing the technology, and expert judgment</w:t>
             </w:r>
           </w:p>
         </w:tc>
@@ -1028,30 +1228,14 @@
                 <w:i/>
               </w:rPr>
             </w:pPr>
+            <w:proofErr w:type="spellStart"/>
             <w:r>
               <w:rPr>
                 <w:i/>
               </w:rPr>
-              <w:t>Raw</w:t>
+              <w:t>Analysed</w:t>
             </w:r>
-            <w:r>
-              <w:rPr>
-                <w:i/>
-              </w:rPr>
-              <w:t>, filtered,</w:t>
-            </w:r>
-            <w:r>
-              <w:rPr>
-                <w:i/>
-              </w:rPr>
-              <w:t xml:space="preserve"> analyzed</w:t>
-            </w:r>
-            <w:r>
-              <w:rPr>
-                <w:i/>
-              </w:rPr>
-              <w:t>, etc</w:t>
-            </w:r>
+            <w:proofErr w:type="spellEnd"/>
           </w:p>
         </w:tc>
       </w:tr>
@@ -1318,7 +1502,8 @@
         <w:rPr>
           <w:i/>
         </w:rPr>
-        <w:t xml:space="preserve">We are sharing life cycle assessment inventories </w:t>
+        <w:lastRenderedPageBreak/>
+        <w:t>The data contains the inventories of all components used to construct dynamic BIPV systems. It also consists of calculations undertaken to determine the PV generation on the panels</w:t>
       </w:r>
     </w:p>
     <w:p>
@@ -1354,7 +1539,21 @@
         <w:rPr>
           <w:i/>
         </w:rPr>
-        <w:t>Complete description of the Experimental design and  methods used to acquire the data and where applicable, in the analysis.  Include any relevant figures/tables needed to fully understand the data.  Please also provide, where applicable, any code files used to provide base-level analysis or filtering of the data.</w:t>
+        <w:t xml:space="preserve">Complete description of the Experimental design </w:t>
+      </w:r>
+      <w:proofErr w:type="gramStart"/>
+      <w:r>
+        <w:rPr>
+          <w:i/>
+        </w:rPr>
+        <w:t>and  methods</w:t>
+      </w:r>
+      <w:proofErr w:type="gramEnd"/>
+      <w:r>
+        <w:rPr>
+          <w:i/>
+        </w:rPr>
+        <w:t xml:space="preserve"> used to acquire the data and where applicable, in the analysis.  Include any relevant figures/tables needed to fully understand the data.  Please also provide, where applicable, any code files used to provide base-level analysis or filtering of the data.</w:t>
       </w:r>
       <w:r>
         <w:t>]</w:t>
@@ -1364,50 +1563,39 @@
       <w:pPr>
         <w:spacing w:after="0"/>
       </w:pPr>
-    </w:p>
-    <w:p>
-      <w:pPr>
-        <w:spacing w:after="0"/>
-        <w:rPr>
-          <w:i/>
-          <w:sz w:val="24"/>
-          <w:szCs w:val="24"/>
-        </w:rPr>
-      </w:pPr>
-      <w:r>
-        <w:rPr>
-          <w:i/>
-          <w:sz w:val="24"/>
-          <w:szCs w:val="24"/>
-          <w:u w:val="single"/>
-        </w:rPr>
-        <w:lastRenderedPageBreak/>
-        <w:t>[(NO) Conclusions/Summary</w:t>
-      </w:r>
-      <w:r>
-        <w:rPr>
-          <w:i/>
-          <w:sz w:val="24"/>
-          <w:szCs w:val="24"/>
-        </w:rPr>
-        <w:t xml:space="preserve">: DiB papers are distinctly different from research articles and should </w:t>
-      </w:r>
-      <w:r>
-        <w:rPr>
-          <w:b/>
-          <w:sz w:val="24"/>
-          <w:szCs w:val="24"/>
-        </w:rPr>
-        <w:t xml:space="preserve">not </w:t>
-      </w:r>
-      <w:r>
-        <w:rPr>
-          <w:i/>
-          <w:sz w:val="24"/>
-          <w:szCs w:val="24"/>
-        </w:rPr>
-        <w:t>include interpretations and conclusions. Do not include a Conclusion or Summary section.]</w:t>
-      </w:r>
+      <w:r>
+        <w:t>The raw LCA data was acquired from the Eco-Invent v3.0 libraries.  Inventories of the components were obtained through technical drawings</w:t>
+      </w:r>
+      <w:r>
+        <w:t xml:space="preserve">, </w:t>
+      </w:r>
+      <w:bookmarkStart w:id="0" w:name="_GoBack"/>
+      <w:bookmarkEnd w:id="0"/>
+      <w:r>
+        <w:t xml:space="preserve">and expert </w:t>
+      </w:r>
+      <w:r>
+        <w:t>judgment</w:t>
+      </w:r>
+      <w:r>
+        <w:t xml:space="preserve"> on the topic. These inventories have been summarized in this data folder.</w:t>
+      </w:r>
+    </w:p>
+    <w:p>
+      <w:pPr>
+        <w:spacing w:after="0"/>
+      </w:pPr>
+      <w:r>
+        <w:t xml:space="preserve">The calculation of PV </w:t>
+      </w:r>
+      <w:r>
+        <w:t xml:space="preserve">generation was based from PVGIS </w:t>
+      </w:r>
+    </w:p>
+    <w:p>
+      <w:pPr>
+        <w:spacing w:after="0"/>
+      </w:pPr>
     </w:p>
     <w:p>
       <w:pPr>
@@ -1452,20 +1640,280 @@
         </w:rPr>
         <w:t xml:space="preserve"> </w:t>
       </w:r>
-      <w:r>
-        <w:rPr>
-          <w:i/>
-        </w:rPr>
-        <w:t>[please include all references relevant to the data described here; references are not limited]</w:t>
-      </w:r>
-    </w:p>
-    <w:p>
-      <w:pPr>
-        <w:spacing w:after="0"/>
-        <w:rPr>
-          <w:i/>
-        </w:rPr>
-      </w:pPr>
+    </w:p>
+    <w:p>
+      <w:pPr>
+        <w:spacing w:after="0"/>
+        <w:rPr>
+          <w:i/>
+        </w:rPr>
+      </w:pPr>
+    </w:p>
+    <w:p>
+      <w:pPr>
+        <w:spacing w:after="0"/>
+        <w:rPr>
+          <w:i/>
+        </w:rPr>
+      </w:pPr>
+      <w:r>
+        <w:rPr>
+          <w:rFonts w:ascii="Helvetica" w:hAnsi="Helvetica" w:cs="Helvetica"/>
+          <w:color w:val="000000"/>
+          <w:sz w:val="24"/>
+          <w:szCs w:val="24"/>
+        </w:rPr>
+        <w:t>[1</w:t>
+      </w:r>
+      <w:r>
+        <w:rPr>
+          <w:rFonts w:ascii="Helvetica" w:hAnsi="Helvetica" w:cs="Helvetica"/>
+          <w:color w:val="000000"/>
+          <w:sz w:val="24"/>
+          <w:szCs w:val="24"/>
+        </w:rPr>
+        <w:t xml:space="preserve">] R. </w:t>
+      </w:r>
+      <w:proofErr w:type="spellStart"/>
+      <w:r>
+        <w:rPr>
+          <w:rFonts w:ascii="Helvetica" w:hAnsi="Helvetica" w:cs="Helvetica"/>
+          <w:color w:val="000000"/>
+          <w:sz w:val="24"/>
+          <w:szCs w:val="24"/>
+        </w:rPr>
+        <w:t>Frischknecht</w:t>
+      </w:r>
+      <w:proofErr w:type="spellEnd"/>
+      <w:r>
+        <w:rPr>
+          <w:rFonts w:ascii="Helvetica" w:hAnsi="Helvetica" w:cs="Helvetica"/>
+          <w:color w:val="000000"/>
+          <w:sz w:val="24"/>
+          <w:szCs w:val="24"/>
+        </w:rPr>
+        <w:t xml:space="preserve">, N. </w:t>
+      </w:r>
+      <w:proofErr w:type="spellStart"/>
+      <w:r>
+        <w:rPr>
+          <w:rFonts w:ascii="Helvetica" w:hAnsi="Helvetica" w:cs="Helvetica"/>
+          <w:color w:val="000000"/>
+          <w:sz w:val="24"/>
+          <w:szCs w:val="24"/>
+        </w:rPr>
+        <w:t>Jungbluth</w:t>
+      </w:r>
+      <w:proofErr w:type="spellEnd"/>
+      <w:r>
+        <w:rPr>
+          <w:rFonts w:ascii="Helvetica" w:hAnsi="Helvetica" w:cs="Helvetica"/>
+          <w:color w:val="000000"/>
+          <w:sz w:val="24"/>
+          <w:szCs w:val="24"/>
+        </w:rPr>
+        <w:t>, H</w:t>
+      </w:r>
+      <w:proofErr w:type="gramStart"/>
+      <w:r>
+        <w:rPr>
+          <w:rFonts w:ascii="Helvetica" w:hAnsi="Helvetica" w:cs="Helvetica"/>
+          <w:color w:val="000000"/>
+          <w:sz w:val="24"/>
+          <w:szCs w:val="24"/>
+        </w:rPr>
+        <w:t>.-</w:t>
+      </w:r>
+      <w:proofErr w:type="gramEnd"/>
+      <w:r>
+        <w:rPr>
+          <w:rFonts w:ascii="Helvetica" w:hAnsi="Helvetica" w:cs="Helvetica"/>
+          <w:color w:val="000000"/>
+          <w:sz w:val="24"/>
+          <w:szCs w:val="24"/>
+        </w:rPr>
+        <w:t xml:space="preserve">J. </w:t>
+      </w:r>
+      <w:proofErr w:type="spellStart"/>
+      <w:r>
+        <w:rPr>
+          <w:rFonts w:ascii="Helvetica" w:hAnsi="Helvetica" w:cs="Helvetica"/>
+          <w:color w:val="000000"/>
+          <w:sz w:val="24"/>
+          <w:szCs w:val="24"/>
+        </w:rPr>
+        <w:t>Althaus</w:t>
+      </w:r>
+      <w:proofErr w:type="spellEnd"/>
+      <w:r>
+        <w:rPr>
+          <w:rFonts w:ascii="Helvetica" w:hAnsi="Helvetica" w:cs="Helvetica"/>
+          <w:color w:val="000000"/>
+          <w:sz w:val="24"/>
+          <w:szCs w:val="24"/>
+        </w:rPr>
+        <w:t xml:space="preserve">, G. </w:t>
+      </w:r>
+      <w:proofErr w:type="spellStart"/>
+      <w:r>
+        <w:rPr>
+          <w:rFonts w:ascii="Helvetica" w:hAnsi="Helvetica" w:cs="Helvetica"/>
+          <w:color w:val="000000"/>
+          <w:sz w:val="24"/>
+          <w:szCs w:val="24"/>
+        </w:rPr>
+        <w:t>Doka</w:t>
+      </w:r>
+      <w:proofErr w:type="spellEnd"/>
+      <w:r>
+        <w:rPr>
+          <w:rFonts w:ascii="Helvetica" w:hAnsi="Helvetica" w:cs="Helvetica"/>
+          <w:color w:val="000000"/>
+          <w:sz w:val="24"/>
+          <w:szCs w:val="24"/>
+        </w:rPr>
+        <w:t xml:space="preserve">, R. </w:t>
+      </w:r>
+      <w:proofErr w:type="spellStart"/>
+      <w:r>
+        <w:rPr>
+          <w:rFonts w:ascii="Helvetica" w:hAnsi="Helvetica" w:cs="Helvetica"/>
+          <w:color w:val="000000"/>
+          <w:sz w:val="24"/>
+          <w:szCs w:val="24"/>
+        </w:rPr>
+        <w:t>Dones</w:t>
+      </w:r>
+      <w:proofErr w:type="spellEnd"/>
+      <w:r>
+        <w:rPr>
+          <w:rFonts w:ascii="Helvetica" w:hAnsi="Helvetica" w:cs="Helvetica"/>
+          <w:color w:val="000000"/>
+          <w:sz w:val="24"/>
+          <w:szCs w:val="24"/>
+        </w:rPr>
+        <w:t xml:space="preserve">, T. Heck, S. </w:t>
+      </w:r>
+      <w:proofErr w:type="spellStart"/>
+      <w:r>
+        <w:rPr>
+          <w:rFonts w:ascii="Helvetica" w:hAnsi="Helvetica" w:cs="Helvetica"/>
+          <w:color w:val="000000"/>
+          <w:sz w:val="24"/>
+          <w:szCs w:val="24"/>
+        </w:rPr>
+        <w:t>Hellweg</w:t>
+      </w:r>
+      <w:proofErr w:type="spellEnd"/>
+      <w:r>
+        <w:rPr>
+          <w:rFonts w:ascii="Helvetica" w:hAnsi="Helvetica" w:cs="Helvetica"/>
+          <w:color w:val="000000"/>
+          <w:sz w:val="24"/>
+          <w:szCs w:val="24"/>
+        </w:rPr>
+        <w:t xml:space="preserve">, R. </w:t>
+      </w:r>
+      <w:proofErr w:type="spellStart"/>
+      <w:r>
+        <w:rPr>
+          <w:rFonts w:ascii="Helvetica" w:hAnsi="Helvetica" w:cs="Helvetica"/>
+          <w:color w:val="000000"/>
+          <w:sz w:val="24"/>
+          <w:szCs w:val="24"/>
+        </w:rPr>
+        <w:t>Hischier</w:t>
+      </w:r>
+      <w:proofErr w:type="spellEnd"/>
+      <w:r>
+        <w:rPr>
+          <w:rFonts w:ascii="Helvetica" w:hAnsi="Helvetica" w:cs="Helvetica"/>
+          <w:color w:val="000000"/>
+          <w:sz w:val="24"/>
+          <w:szCs w:val="24"/>
+        </w:rPr>
+        <w:t xml:space="preserve">, T. </w:t>
+      </w:r>
+      <w:proofErr w:type="spellStart"/>
+      <w:r>
+        <w:rPr>
+          <w:rFonts w:ascii="Helvetica" w:hAnsi="Helvetica" w:cs="Helvetica"/>
+          <w:color w:val="000000"/>
+          <w:sz w:val="24"/>
+          <w:szCs w:val="24"/>
+        </w:rPr>
+        <w:t>Nemecek</w:t>
+      </w:r>
+      <w:proofErr w:type="spellEnd"/>
+      <w:r>
+        <w:rPr>
+          <w:rFonts w:ascii="Helvetica" w:hAnsi="Helvetica" w:cs="Helvetica"/>
+          <w:color w:val="000000"/>
+          <w:sz w:val="24"/>
+          <w:szCs w:val="24"/>
+        </w:rPr>
+        <w:t xml:space="preserve">, G. </w:t>
+      </w:r>
+      <w:proofErr w:type="spellStart"/>
+      <w:r>
+        <w:rPr>
+          <w:rFonts w:ascii="Helvetica" w:hAnsi="Helvetica" w:cs="Helvetica"/>
+          <w:color w:val="000000"/>
+          <w:sz w:val="24"/>
+          <w:szCs w:val="24"/>
+        </w:rPr>
+        <w:t>Rebitzer</w:t>
+      </w:r>
+      <w:proofErr w:type="spellEnd"/>
+      <w:r>
+        <w:rPr>
+          <w:rFonts w:ascii="Helvetica" w:hAnsi="Helvetica" w:cs="Helvetica"/>
+          <w:color w:val="000000"/>
+          <w:sz w:val="24"/>
+          <w:szCs w:val="24"/>
+        </w:rPr>
+        <w:t xml:space="preserve">, et al., The </w:t>
+      </w:r>
+      <w:proofErr w:type="spellStart"/>
+      <w:r>
+        <w:rPr>
+          <w:rFonts w:ascii="Helvetica" w:hAnsi="Helvetica" w:cs="Helvetica"/>
+          <w:color w:val="000000"/>
+          <w:sz w:val="24"/>
+          <w:szCs w:val="24"/>
+        </w:rPr>
+        <w:t>ecoinvent</w:t>
+      </w:r>
+      <w:proofErr w:type="spellEnd"/>
+      <w:r>
+        <w:rPr>
+          <w:rFonts w:ascii="Helvetica" w:hAnsi="Helvetica" w:cs="Helvetica"/>
+          <w:color w:val="000000"/>
+          <w:sz w:val="24"/>
+          <w:szCs w:val="24"/>
+        </w:rPr>
+        <w:t xml:space="preserve"> database: Overview and methodological framework (7 </w:t>
+      </w:r>
+      <w:proofErr w:type="spellStart"/>
+      <w:r>
+        <w:rPr>
+          <w:rFonts w:ascii="Helvetica" w:hAnsi="Helvetica" w:cs="Helvetica"/>
+          <w:color w:val="000000"/>
+          <w:sz w:val="24"/>
+          <w:szCs w:val="24"/>
+        </w:rPr>
+        <w:t>pp</w:t>
+      </w:r>
+      <w:proofErr w:type="spellEnd"/>
+      <w:r>
+        <w:rPr>
+          <w:rFonts w:ascii="Helvetica" w:hAnsi="Helvetica" w:cs="Helvetica"/>
+          <w:color w:val="000000"/>
+          <w:sz w:val="24"/>
+          <w:szCs w:val="24"/>
+        </w:rPr>
+        <w:t>), The international journal of life cycle assessment 10 (1) (2005) 3–9.</w:t>
+      </w:r>
     </w:p>
     <w:sectPr>
       <w:pgSz w:w="12240" w:h="15840"/>
@@ -1478,7 +1926,7 @@
 </file>
 
 <file path=word/numbering.xml><?xml version="1.0" encoding="utf-8"?>
-<w:numbering xmlns:wpc="http://schemas.microsoft.com/office/word/2010/wordprocessingCanvas" xmlns:mo="http://schemas.microsoft.com/office/mac/office/2008/main" xmlns:mc="http://schemas.openxmlformats.org/markup-compatibility/2006" xmlns:mv="urn:schemas-microsoft-com:mac:vml" xmlns:o="urn:schemas-microsoft-com:office:office" xmlns:r="http://schemas.openxmlformats.org/officeDocument/2006/relationships" xmlns:m="http://schemas.openxmlformats.org/officeDocument/2006/math" xmlns:v="urn:schemas-microsoft-com:vml" xmlns:wp14="http://schemas.microsoft.com/office/word/2010/wordprocessingDrawing" xmlns:wp="http://schemas.openxmlformats.org/drawingml/2006/wordprocessingDrawing" xmlns:w10="urn:schemas-microsoft-com:office:word" xmlns:w="http://schemas.openxmlformats.org/wordprocessingml/2006/main" xmlns:w14="http://schemas.microsoft.com/office/word/2010/wordml" xmlns:w15="http://schemas.microsoft.com/office/word/2012/wordml" xmlns:wpg="http://schemas.microsoft.com/office/word/2010/wordprocessingGroup" xmlns:wpi="http://schemas.microsoft.com/office/word/2010/wordprocessingInk" xmlns:wne="http://schemas.microsoft.com/office/word/2006/wordml" xmlns:wps="http://schemas.microsoft.com/office/word/2010/wordprocessingShape" mc:Ignorable="w14 w15 wp14">
+<w:numbering xmlns:wpc="http://schemas.microsoft.com/office/word/2010/wordprocessingCanvas" xmlns:mo="http://schemas.microsoft.com/office/mac/office/2008/main" xmlns:mc="http://schemas.openxmlformats.org/markup-compatibility/2006" xmlns:mv="urn:schemas-microsoft-com:mac:vml" xmlns:o="urn:schemas-microsoft-com:office:office" xmlns:r="http://schemas.openxmlformats.org/officeDocument/2006/relationships" xmlns:m="http://schemas.openxmlformats.org/officeDocument/2006/math" xmlns:v="urn:schemas-microsoft-com:vml" xmlns:wp14="http://schemas.microsoft.com/office/word/2010/wordprocessingDrawing" xmlns:wp="http://schemas.openxmlformats.org/drawingml/2006/wordprocessingDrawing" xmlns:w10="urn:schemas-microsoft-com:office:word" xmlns:w="http://schemas.openxmlformats.org/wordprocessingml/2006/main" xmlns:w14="http://schemas.microsoft.com/office/word/2010/wordml" xmlns:wpg="http://schemas.microsoft.com/office/word/2010/wordprocessingGroup" xmlns:wpi="http://schemas.microsoft.com/office/word/2010/wordprocessingInk" xmlns:wne="http://schemas.microsoft.com/office/word/2006/wordml" xmlns:wps="http://schemas.microsoft.com/office/word/2010/wordprocessingShape" mc:Ignorable="w14 wp14">
   <w:abstractNum w:abstractNumId="0">
     <w:nsid w:val="19FD28CE"/>
     <w:multiLevelType w:val="hybridMultilevel"/>
@@ -1807,7 +2255,7 @@
 </file>
 
 <file path=word/styles.xml><?xml version="1.0" encoding="utf-8"?>
-<w:styles xmlns:mc="http://schemas.openxmlformats.org/markup-compatibility/2006" xmlns:r="http://schemas.openxmlformats.org/officeDocument/2006/relationships" xmlns:w="http://schemas.openxmlformats.org/wordprocessingml/2006/main" xmlns:w14="http://schemas.microsoft.com/office/word/2010/wordml" xmlns:w15="http://schemas.microsoft.com/office/word/2012/wordml" mc:Ignorable="w14 w15">
+<w:styles xmlns:mc="http://schemas.openxmlformats.org/markup-compatibility/2006" xmlns:r="http://schemas.openxmlformats.org/officeDocument/2006/relationships" xmlns:w="http://schemas.openxmlformats.org/wordprocessingml/2006/main" xmlns:w14="http://schemas.microsoft.com/office/word/2010/wordml" mc:Ignorable="w14">
   <w:docDefaults>
     <w:rPrDefault>
       <w:rPr>
@@ -1823,387 +2271,371 @@
       </w:pPr>
     </w:pPrDefault>
   </w:docDefaults>
-  <w:latentStyles w:defLockedState="0" w:defUIPriority="99" w:defSemiHidden="0" w:defUnhideWhenUsed="0" w:defQFormat="0" w:count="380">
-    <w:lsdException w:name="Normal" w:uiPriority="0" w:qFormat="1"/>
-    <w:lsdException w:name="heading 1" w:uiPriority="9" w:qFormat="1"/>
-    <w:lsdException w:name="heading 2" w:semiHidden="1" w:uiPriority="9" w:unhideWhenUsed="1" w:qFormat="1"/>
-    <w:lsdException w:name="heading 3" w:semiHidden="1" w:uiPriority="9" w:unhideWhenUsed="1" w:qFormat="1"/>
-    <w:lsdException w:name="heading 4" w:semiHidden="1" w:uiPriority="9" w:unhideWhenUsed="1" w:qFormat="1"/>
-    <w:lsdException w:name="heading 5" w:semiHidden="1" w:uiPriority="9" w:unhideWhenUsed="1" w:qFormat="1"/>
-    <w:lsdException w:name="heading 6" w:semiHidden="1" w:uiPriority="9" w:unhideWhenUsed="1" w:qFormat="1"/>
-    <w:lsdException w:name="heading 7" w:semiHidden="1" w:uiPriority="9" w:unhideWhenUsed="1" w:qFormat="1"/>
-    <w:lsdException w:name="heading 8" w:semiHidden="1" w:uiPriority="9" w:unhideWhenUsed="1" w:qFormat="1"/>
-    <w:lsdException w:name="heading 9" w:semiHidden="1" w:uiPriority="9" w:unhideWhenUsed="1" w:qFormat="1"/>
-    <w:lsdException w:name="index 1" w:semiHidden="1" w:unhideWhenUsed="1"/>
-    <w:lsdException w:name="index 2" w:semiHidden="1" w:unhideWhenUsed="1"/>
-    <w:lsdException w:name="index 3" w:semiHidden="1" w:unhideWhenUsed="1"/>
-    <w:lsdException w:name="index 4" w:semiHidden="1" w:unhideWhenUsed="1"/>
-    <w:lsdException w:name="index 5" w:semiHidden="1" w:unhideWhenUsed="1"/>
-    <w:lsdException w:name="index 6" w:semiHidden="1" w:unhideWhenUsed="1"/>
-    <w:lsdException w:name="index 7" w:semiHidden="1" w:unhideWhenUsed="1"/>
-    <w:lsdException w:name="index 8" w:semiHidden="1" w:unhideWhenUsed="1"/>
-    <w:lsdException w:name="index 9" w:semiHidden="1" w:unhideWhenUsed="1"/>
-    <w:lsdException w:name="toc 1" w:semiHidden="1" w:uiPriority="39" w:unhideWhenUsed="1"/>
-    <w:lsdException w:name="toc 2" w:semiHidden="1" w:uiPriority="39" w:unhideWhenUsed="1"/>
-    <w:lsdException w:name="toc 3" w:semiHidden="1" w:uiPriority="39" w:unhideWhenUsed="1"/>
-    <w:lsdException w:name="toc 4" w:semiHidden="1" w:uiPriority="39" w:unhideWhenUsed="1"/>
-    <w:lsdException w:name="toc 5" w:semiHidden="1" w:uiPriority="39" w:unhideWhenUsed="1"/>
-    <w:lsdException w:name="toc 6" w:semiHidden="1" w:uiPriority="39" w:unhideWhenUsed="1"/>
-    <w:lsdException w:name="toc 7" w:semiHidden="1" w:uiPriority="39" w:unhideWhenUsed="1"/>
-    <w:lsdException w:name="toc 8" w:semiHidden="1" w:uiPriority="39" w:unhideWhenUsed="1"/>
-    <w:lsdException w:name="toc 9" w:semiHidden="1" w:uiPriority="39" w:unhideWhenUsed="1"/>
-    <w:lsdException w:name="Normal Indent" w:semiHidden="1" w:unhideWhenUsed="1"/>
-    <w:lsdException w:name="footnote text" w:semiHidden="1" w:unhideWhenUsed="1"/>
-    <w:lsdException w:name="annotation text" w:semiHidden="1" w:unhideWhenUsed="1"/>
-    <w:lsdException w:name="header" w:semiHidden="1" w:unhideWhenUsed="1"/>
-    <w:lsdException w:name="footer" w:semiHidden="1" w:unhideWhenUsed="1"/>
-    <w:lsdException w:name="index heading" w:semiHidden="1" w:unhideWhenUsed="1"/>
-    <w:lsdException w:name="caption" w:semiHidden="1" w:uiPriority="35" w:unhideWhenUsed="1" w:qFormat="1"/>
-    <w:lsdException w:name="table of figures" w:semiHidden="1" w:unhideWhenUsed="1"/>
-    <w:lsdException w:name="envelope address" w:semiHidden="1" w:unhideWhenUsed="1"/>
-    <w:lsdException w:name="envelope return" w:semiHidden="1" w:unhideWhenUsed="1"/>
-    <w:lsdException w:name="footnote reference" w:semiHidden="1" w:unhideWhenUsed="1"/>
-    <w:lsdException w:name="annotation reference" w:semiHidden="1" w:unhideWhenUsed="1"/>
-    <w:lsdException w:name="line number" w:semiHidden="1" w:unhideWhenUsed="1"/>
-    <w:lsdException w:name="page number" w:semiHidden="1" w:unhideWhenUsed="1"/>
-    <w:lsdException w:name="endnote reference" w:semiHidden="1" w:unhideWhenUsed="1"/>
-    <w:lsdException w:name="endnote text" w:semiHidden="1" w:unhideWhenUsed="1"/>
-    <w:lsdException w:name="table of authorities" w:semiHidden="1" w:unhideWhenUsed="1"/>
-    <w:lsdException w:name="macro" w:semiHidden="1" w:unhideWhenUsed="1"/>
-    <w:lsdException w:name="toa heading" w:semiHidden="1" w:unhideWhenUsed="1"/>
-    <w:lsdException w:name="List" w:semiHidden="1" w:unhideWhenUsed="1"/>
-    <w:lsdException w:name="List Bullet" w:semiHidden="1" w:unhideWhenUsed="1"/>
-    <w:lsdException w:name="List Number" w:semiHidden="1" w:unhideWhenUsed="1"/>
-    <w:lsdException w:name="List 2" w:semiHidden="1" w:unhideWhenUsed="1"/>
-    <w:lsdException w:name="List 3" w:semiHidden="1" w:unhideWhenUsed="1"/>
-    <w:lsdException w:name="List 4" w:semiHidden="1" w:unhideWhenUsed="1"/>
-    <w:lsdException w:name="List 5" w:semiHidden="1" w:unhideWhenUsed="1"/>
-    <w:lsdException w:name="List Bullet 2" w:semiHidden="1" w:unhideWhenUsed="1"/>
-    <w:lsdException w:name="List Bullet 3" w:semiHidden="1" w:unhideWhenUsed="1"/>
-    <w:lsdException w:name="List Bullet 4" w:semiHidden="1" w:unhideWhenUsed="1"/>
-    <w:lsdException w:name="List Bullet 5" w:semiHidden="1" w:unhideWhenUsed="1"/>
-    <w:lsdException w:name="List Number 2" w:semiHidden="1" w:unhideWhenUsed="1"/>
-    <w:lsdException w:name="List Number 3" w:semiHidden="1" w:unhideWhenUsed="1"/>
-    <w:lsdException w:name="List Number 4" w:semiHidden="1" w:unhideWhenUsed="1"/>
-    <w:lsdException w:name="List Number 5" w:semiHidden="1" w:unhideWhenUsed="1"/>
-    <w:lsdException w:name="Title" w:uiPriority="10" w:qFormat="1"/>
-    <w:lsdException w:name="Closing" w:semiHidden="1" w:unhideWhenUsed="1"/>
-    <w:lsdException w:name="Signature" w:semiHidden="1" w:unhideWhenUsed="1"/>
-    <w:lsdException w:name="Default Paragraph Font" w:semiHidden="1" w:uiPriority="1" w:unhideWhenUsed="1"/>
-    <w:lsdException w:name="Body Text" w:semiHidden="1" w:unhideWhenUsed="1"/>
-    <w:lsdException w:name="Body Text Indent" w:semiHidden="1" w:unhideWhenUsed="1"/>
-    <w:lsdException w:name="List Continue" w:semiHidden="1" w:unhideWhenUsed="1"/>
-    <w:lsdException w:name="List Continue 2" w:semiHidden="1" w:unhideWhenUsed="1"/>
-    <w:lsdException w:name="List Continue 3" w:semiHidden="1" w:unhideWhenUsed="1"/>
-    <w:lsdException w:name="List Continue 4" w:semiHidden="1" w:unhideWhenUsed="1"/>
-    <w:lsdException w:name="List Continue 5" w:semiHidden="1" w:unhideWhenUsed="1"/>
-    <w:lsdException w:name="Message Header" w:semiHidden="1" w:unhideWhenUsed="1"/>
-    <w:lsdException w:name="Subtitle" w:uiPriority="11" w:qFormat="1"/>
-    <w:lsdException w:name="Salutation" w:semiHidden="1" w:unhideWhenUsed="1"/>
-    <w:lsdException w:name="Date" w:semiHidden="1" w:unhideWhenUsed="1"/>
-    <w:lsdException w:name="Body Text First Indent" w:semiHidden="1" w:unhideWhenUsed="1"/>
-    <w:lsdException w:name="Body Text First Indent 2" w:semiHidden="1" w:unhideWhenUsed="1"/>
-    <w:lsdException w:name="Note Heading" w:semiHidden="1" w:unhideWhenUsed="1"/>
-    <w:lsdException w:name="Body Text 2" w:semiHidden="1" w:unhideWhenUsed="1"/>
-    <w:lsdException w:name="Body Text 3" w:semiHidden="1" w:unhideWhenUsed="1"/>
-    <w:lsdException w:name="Body Text Indent 2" w:semiHidden="1" w:unhideWhenUsed="1"/>
-    <w:lsdException w:name="Body Text Indent 3" w:semiHidden="1" w:unhideWhenUsed="1"/>
-    <w:lsdException w:name="Block Text" w:semiHidden="1" w:unhideWhenUsed="1"/>
-    <w:lsdException w:name="Hyperlink" w:semiHidden="1" w:unhideWhenUsed="1"/>
-    <w:lsdException w:name="FollowedHyperlink" w:semiHidden="1" w:unhideWhenUsed="1"/>
-    <w:lsdException w:name="Strong" w:uiPriority="22" w:qFormat="1"/>
-    <w:lsdException w:name="Emphasis" w:uiPriority="20" w:qFormat="1"/>
-    <w:lsdException w:name="Document Map" w:semiHidden="1" w:unhideWhenUsed="1"/>
-    <w:lsdException w:name="Plain Text" w:semiHidden="1" w:unhideWhenUsed="1"/>
-    <w:lsdException w:name="E-mail Signature" w:semiHidden="1" w:unhideWhenUsed="1"/>
-    <w:lsdException w:name="HTML Top of Form" w:semiHidden="1" w:unhideWhenUsed="1"/>
-    <w:lsdException w:name="HTML Bottom of Form" w:semiHidden="1" w:unhideWhenUsed="1"/>
-    <w:lsdException w:name="Normal (Web)" w:semiHidden="1" w:unhideWhenUsed="1"/>
-    <w:lsdException w:name="HTML Acronym" w:semiHidden="1" w:unhideWhenUsed="1"/>
-    <w:lsdException w:name="HTML Address" w:semiHidden="1" w:unhideWhenUsed="1"/>
-    <w:lsdException w:name="HTML Cite" w:semiHidden="1" w:unhideWhenUsed="1"/>
-    <w:lsdException w:name="HTML Code" w:semiHidden="1" w:unhideWhenUsed="1"/>
-    <w:lsdException w:name="HTML Definition" w:semiHidden="1" w:unhideWhenUsed="1"/>
-    <w:lsdException w:name="HTML Keyboard" w:semiHidden="1" w:unhideWhenUsed="1"/>
-    <w:lsdException w:name="HTML Preformatted" w:semiHidden="1" w:unhideWhenUsed="1"/>
-    <w:lsdException w:name="HTML Sample" w:semiHidden="1" w:unhideWhenUsed="1"/>
-    <w:lsdException w:name="HTML Typewriter" w:semiHidden="1" w:unhideWhenUsed="1"/>
-    <w:lsdException w:name="HTML Variable" w:semiHidden="1" w:unhideWhenUsed="1"/>
-    <w:lsdException w:name="Normal Table" w:semiHidden="1" w:unhideWhenUsed="1"/>
-    <w:lsdException w:name="annotation subject" w:semiHidden="1" w:unhideWhenUsed="1"/>
-    <w:lsdException w:name="No List" w:semiHidden="1" w:unhideWhenUsed="1"/>
-    <w:lsdException w:name="Outline List 1" w:semiHidden="1" w:unhideWhenUsed="1"/>
-    <w:lsdException w:name="Outline List 2" w:semiHidden="1" w:unhideWhenUsed="1"/>
-    <w:lsdException w:name="Outline List 3" w:semiHidden="1" w:unhideWhenUsed="1"/>
-    <w:lsdException w:name="Table Simple 1" w:semiHidden="1" w:unhideWhenUsed="1"/>
-    <w:lsdException w:name="Table Simple 2" w:semiHidden="1" w:unhideWhenUsed="1"/>
-    <w:lsdException w:name="Table Simple 3" w:semiHidden="1" w:unhideWhenUsed="1"/>
-    <w:lsdException w:name="Table Classic 1" w:semiHidden="1" w:unhideWhenUsed="1"/>
-    <w:lsdException w:name="Table Classic 2" w:semiHidden="1" w:unhideWhenUsed="1"/>
-    <w:lsdException w:name="Table Classic 3" w:semiHidden="1" w:unhideWhenUsed="1"/>
-    <w:lsdException w:name="Table Classic 4" w:semiHidden="1" w:unhideWhenUsed="1"/>
-    <w:lsdException w:name="Table Colorful 1" w:semiHidden="1" w:unhideWhenUsed="1"/>
-    <w:lsdException w:name="Table Colorful 2" w:semiHidden="1" w:unhideWhenUsed="1"/>
-    <w:lsdException w:name="Table Colorful 3" w:semiHidden="1" w:unhideWhenUsed="1"/>
-    <w:lsdException w:name="Table Columns 1" w:semiHidden="1" w:unhideWhenUsed="1"/>
-    <w:lsdException w:name="Table Columns 2" w:semiHidden="1" w:unhideWhenUsed="1"/>
-    <w:lsdException w:name="Table Columns 3" w:semiHidden="1" w:unhideWhenUsed="1"/>
-    <w:lsdException w:name="Table Columns 4" w:semiHidden="1" w:unhideWhenUsed="1"/>
-    <w:lsdException w:name="Table Columns 5" w:semiHidden="1" w:unhideWhenUsed="1"/>
-    <w:lsdException w:name="Table Grid 1" w:semiHidden="1" w:unhideWhenUsed="1"/>
-    <w:lsdException w:name="Table Grid 2" w:semiHidden="1" w:unhideWhenUsed="1"/>
-    <w:lsdException w:name="Table Grid 3" w:semiHidden="1" w:unhideWhenUsed="1"/>
-    <w:lsdException w:name="Table Grid 4" w:semiHidden="1" w:unhideWhenUsed="1"/>
-    <w:lsdException w:name="Table Grid 5" w:semiHidden="1" w:unhideWhenUsed="1"/>
-    <w:lsdException w:name="Table Grid 6" w:semiHidden="1" w:unhideWhenUsed="1"/>
-    <w:lsdException w:name="Table Grid 7" w:semiHidden="1" w:unhideWhenUsed="1"/>
-    <w:lsdException w:name="Table Grid 8" w:semiHidden="1" w:unhideWhenUsed="1"/>
-    <w:lsdException w:name="Table List 1" w:semiHidden="1" w:unhideWhenUsed="1"/>
-    <w:lsdException w:name="Table List 2" w:semiHidden="1" w:unhideWhenUsed="1"/>
-    <w:lsdException w:name="Table List 3" w:semiHidden="1" w:unhideWhenUsed="1"/>
-    <w:lsdException w:name="Table List 4" w:semiHidden="1" w:unhideWhenUsed="1"/>
-    <w:lsdException w:name="Table List 5" w:semiHidden="1" w:unhideWhenUsed="1"/>
-    <w:lsdException w:name="Table List 6" w:semiHidden="1" w:unhideWhenUsed="1"/>
-    <w:lsdException w:name="Table List 7" w:semiHidden="1" w:unhideWhenUsed="1"/>
-    <w:lsdException w:name="Table List 8" w:semiHidden="1" w:unhideWhenUsed="1"/>
-    <w:lsdException w:name="Table 3D effects 1" w:semiHidden="1" w:unhideWhenUsed="1"/>
-    <w:lsdException w:name="Table 3D effects 2" w:semiHidden="1" w:unhideWhenUsed="1"/>
-    <w:lsdException w:name="Table 3D effects 3" w:semiHidden="1" w:unhideWhenUsed="1"/>
-    <w:lsdException w:name="Table Contemporary" w:semiHidden="1" w:unhideWhenUsed="1"/>
-    <w:lsdException w:name="Table Elegant" w:semiHidden="1" w:unhideWhenUsed="1"/>
-    <w:lsdException w:name="Table Professional" w:semiHidden="1" w:unhideWhenUsed="1"/>
-    <w:lsdException w:name="Table Subtle 1" w:semiHidden="1" w:unhideWhenUsed="1"/>
-    <w:lsdException w:name="Table Subtle 2" w:semiHidden="1" w:unhideWhenUsed="1"/>
-    <w:lsdException w:name="Table Web 1" w:semiHidden="1" w:unhideWhenUsed="1"/>
-    <w:lsdException w:name="Table Web 2" w:semiHidden="1" w:unhideWhenUsed="1"/>
-    <w:lsdException w:name="Table Web 3" w:semiHidden="1" w:unhideWhenUsed="1"/>
-    <w:lsdException w:name="Balloon Text" w:semiHidden="1" w:unhideWhenUsed="1"/>
-    <w:lsdException w:name="Table Grid" w:uiPriority="59"/>
-    <w:lsdException w:name="Table Theme" w:semiHidden="1" w:unhideWhenUsed="1"/>
-    <w:lsdException w:name="Note Level 1" w:semiHidden="1" w:unhideWhenUsed="1"/>
-    <w:lsdException w:name="Note Level 2" w:semiHidden="1" w:unhideWhenUsed="1"/>
-    <w:lsdException w:name="Note Level 3" w:semiHidden="1" w:unhideWhenUsed="1"/>
-    <w:lsdException w:name="Note Level 4" w:semiHidden="1" w:unhideWhenUsed="1"/>
-    <w:lsdException w:name="Note Level 5" w:semiHidden="1" w:unhideWhenUsed="1"/>
-    <w:lsdException w:name="Note Level 6" w:semiHidden="1" w:unhideWhenUsed="1"/>
-    <w:lsdException w:name="Note Level 7" w:semiHidden="1" w:unhideWhenUsed="1"/>
-    <w:lsdException w:name="Note Level 8" w:semiHidden="1" w:unhideWhenUsed="1"/>
-    <w:lsdException w:name="Note Level 9" w:semiHidden="1" w:unhideWhenUsed="1"/>
-    <w:lsdException w:name="Placeholder Text" w:semiHidden="1"/>
-    <w:lsdException w:name="No Spacing" w:uiPriority="1" w:qFormat="1"/>
-    <w:lsdException w:name="Light Shading" w:uiPriority="60"/>
-    <w:lsdException w:name="Light List" w:uiPriority="61"/>
-    <w:lsdException w:name="Light Grid" w:uiPriority="62"/>
-    <w:lsdException w:name="Medium Shading 1" w:uiPriority="63"/>
-    <w:lsdException w:name="Medium Shading 2" w:uiPriority="64"/>
-    <w:lsdException w:name="Medium List 1" w:uiPriority="65"/>
-    <w:lsdException w:name="Medium List 2" w:uiPriority="66"/>
-    <w:lsdException w:name="Medium Grid 1" w:uiPriority="67"/>
-    <w:lsdException w:name="Medium Grid 2" w:uiPriority="68"/>
-    <w:lsdException w:name="Medium Grid 3" w:uiPriority="69"/>
-    <w:lsdException w:name="Dark List" w:uiPriority="70"/>
-    <w:lsdException w:name="Colorful Shading" w:uiPriority="71"/>
-    <w:lsdException w:name="Colorful List" w:uiPriority="72"/>
-    <w:lsdException w:name="Colorful Grid" w:uiPriority="73"/>
-    <w:lsdException w:name="Light Shading Accent 1" w:uiPriority="60"/>
-    <w:lsdException w:name="Light List Accent 1" w:uiPriority="61"/>
-    <w:lsdException w:name="Light Grid Accent 1" w:uiPriority="62"/>
-    <w:lsdException w:name="Medium Shading 1 Accent 1" w:uiPriority="63"/>
-    <w:lsdException w:name="Medium Shading 2 Accent 1" w:uiPriority="64"/>
-    <w:lsdException w:name="Medium List 1 Accent 1" w:uiPriority="65"/>
-    <w:lsdException w:name="Revision" w:semiHidden="1"/>
-    <w:lsdException w:name="List Paragraph" w:uiPriority="34" w:qFormat="1"/>
-    <w:lsdException w:name="Quote" w:uiPriority="29" w:qFormat="1"/>
-    <w:lsdException w:name="Intense Quote" w:uiPriority="30" w:qFormat="1"/>
-    <w:lsdException w:name="Medium List 2 Accent 1" w:uiPriority="66"/>
-    <w:lsdException w:name="Medium Grid 1 Accent 1" w:uiPriority="67"/>
-    <w:lsdException w:name="Medium Grid 2 Accent 1" w:uiPriority="68"/>
-    <w:lsdException w:name="Medium Grid 3 Accent 1" w:uiPriority="69"/>
-    <w:lsdException w:name="Dark List Accent 1" w:uiPriority="70"/>
-    <w:lsdException w:name="Colorful Shading Accent 1" w:uiPriority="71"/>
-    <w:lsdException w:name="Colorful List Accent 1" w:uiPriority="72"/>
-    <w:lsdException w:name="Colorful Grid Accent 1" w:uiPriority="73"/>
-    <w:lsdException w:name="Light Shading Accent 2" w:uiPriority="60"/>
-    <w:lsdException w:name="Light List Accent 2" w:uiPriority="61"/>
-    <w:lsdException w:name="Light Grid Accent 2" w:uiPriority="62"/>
-    <w:lsdException w:name="Medium Shading 1 Accent 2" w:uiPriority="63"/>
-    <w:lsdException w:name="Medium Shading 2 Accent 2" w:uiPriority="64"/>
-    <w:lsdException w:name="Medium List 1 Accent 2" w:uiPriority="65"/>
-    <w:lsdException w:name="Medium List 2 Accent 2" w:uiPriority="66"/>
-    <w:lsdException w:name="Medium Grid 1 Accent 2" w:uiPriority="67"/>
-    <w:lsdException w:name="Medium Grid 2 Accent 2" w:uiPriority="68"/>
-    <w:lsdException w:name="Medium Grid 3 Accent 2" w:uiPriority="69"/>
-    <w:lsdException w:name="Dark List Accent 2" w:uiPriority="70"/>
-    <w:lsdException w:name="Colorful Shading Accent 2" w:uiPriority="71"/>
-    <w:lsdException w:name="Colorful List Accent 2" w:uiPriority="72"/>
-    <w:lsdException w:name="Colorful Grid Accent 2" w:uiPriority="73"/>
-    <w:lsdException w:name="Light Shading Accent 3" w:uiPriority="60"/>
-    <w:lsdException w:name="Light List Accent 3" w:uiPriority="61"/>
-    <w:lsdException w:name="Light Grid Accent 3" w:uiPriority="62"/>
-    <w:lsdException w:name="Medium Shading 1 Accent 3" w:uiPriority="63"/>
-    <w:lsdException w:name="Medium Shading 2 Accent 3" w:uiPriority="64"/>
-    <w:lsdException w:name="Medium List 1 Accent 3" w:uiPriority="65"/>
-    <w:lsdException w:name="Medium List 2 Accent 3" w:uiPriority="66"/>
-    <w:lsdException w:name="Medium Grid 1 Accent 3" w:uiPriority="67"/>
-    <w:lsdException w:name="Medium Grid 2 Accent 3" w:uiPriority="68"/>
-    <w:lsdException w:name="Medium Grid 3 Accent 3" w:uiPriority="69"/>
-    <w:lsdException w:name="Dark List Accent 3" w:uiPriority="70"/>
-    <w:lsdException w:name="Colorful Shading Accent 3" w:uiPriority="71"/>
-    <w:lsdException w:name="Colorful List Accent 3" w:uiPriority="72"/>
-    <w:lsdException w:name="Colorful Grid Accent 3" w:uiPriority="73"/>
-    <w:lsdException w:name="Light Shading Accent 4" w:uiPriority="60"/>
-    <w:lsdException w:name="Light List Accent 4" w:uiPriority="61"/>
-    <w:lsdException w:name="Light Grid Accent 4" w:uiPriority="62"/>
-    <w:lsdException w:name="Medium Shading 1 Accent 4" w:uiPriority="63"/>
-    <w:lsdException w:name="Medium Shading 2 Accent 4" w:uiPriority="64"/>
-    <w:lsdException w:name="Medium List 1 Accent 4" w:uiPriority="65"/>
-    <w:lsdException w:name="Medium List 2 Accent 4" w:uiPriority="66"/>
-    <w:lsdException w:name="Medium Grid 1 Accent 4" w:uiPriority="67"/>
-    <w:lsdException w:name="Medium Grid 2 Accent 4" w:uiPriority="68"/>
-    <w:lsdException w:name="Medium Grid 3 Accent 4" w:uiPriority="69"/>
-    <w:lsdException w:name="Dark List Accent 4" w:uiPriority="70"/>
-    <w:lsdException w:name="Colorful Shading Accent 4" w:uiPriority="71"/>
-    <w:lsdException w:name="Colorful List Accent 4" w:uiPriority="72"/>
-    <w:lsdException w:name="Colorful Grid Accent 4" w:uiPriority="73"/>
-    <w:lsdException w:name="Light Shading Accent 5" w:uiPriority="60"/>
-    <w:lsdException w:name="Light List Accent 5" w:uiPriority="61"/>
-    <w:lsdException w:name="Light Grid Accent 5" w:uiPriority="62"/>
-    <w:lsdException w:name="Medium Shading 1 Accent 5" w:uiPriority="63"/>
-    <w:lsdException w:name="Medium Shading 2 Accent 5" w:uiPriority="64"/>
-    <w:lsdException w:name="Medium List 1 Accent 5" w:uiPriority="65"/>
-    <w:lsdException w:name="Medium List 2 Accent 5" w:uiPriority="66"/>
-    <w:lsdException w:name="Medium Grid 1 Accent 5" w:uiPriority="67"/>
-    <w:lsdException w:name="Medium Grid 2 Accent 5" w:uiPriority="68"/>
-    <w:lsdException w:name="Medium Grid 3 Accent 5" w:uiPriority="69"/>
-    <w:lsdException w:name="Dark List Accent 5" w:uiPriority="70"/>
-    <w:lsdException w:name="Colorful Shading Accent 5" w:uiPriority="71"/>
-    <w:lsdException w:name="Colorful List Accent 5" w:uiPriority="72"/>
-    <w:lsdException w:name="Colorful Grid Accent 5" w:uiPriority="73"/>
-    <w:lsdException w:name="Light Shading Accent 6" w:uiPriority="60"/>
-    <w:lsdException w:name="Light List Accent 6" w:uiPriority="61"/>
-    <w:lsdException w:name="Light Grid Accent 6" w:uiPriority="62"/>
-    <w:lsdException w:name="Medium Shading 1 Accent 6" w:uiPriority="63"/>
-    <w:lsdException w:name="Medium Shading 2 Accent 6" w:uiPriority="64"/>
-    <w:lsdException w:name="Medium List 1 Accent 6" w:uiPriority="65"/>
-    <w:lsdException w:name="Medium List 2 Accent 6" w:uiPriority="66"/>
-    <w:lsdException w:name="Medium Grid 1 Accent 6" w:uiPriority="67"/>
-    <w:lsdException w:name="Medium Grid 2 Accent 6" w:uiPriority="68"/>
-    <w:lsdException w:name="Medium Grid 3 Accent 6" w:uiPriority="69"/>
-    <w:lsdException w:name="Dark List Accent 6" w:uiPriority="70"/>
-    <w:lsdException w:name="Colorful Shading Accent 6" w:uiPriority="71"/>
-    <w:lsdException w:name="Colorful List Accent 6" w:uiPriority="72"/>
-    <w:lsdException w:name="Colorful Grid Accent 6" w:uiPriority="73"/>
-    <w:lsdException w:name="Subtle Emphasis" w:uiPriority="19" w:qFormat="1"/>
-    <w:lsdException w:name="Intense Emphasis" w:uiPriority="21" w:qFormat="1"/>
-    <w:lsdException w:name="Subtle Reference" w:uiPriority="31" w:qFormat="1"/>
-    <w:lsdException w:name="Intense Reference" w:uiPriority="32" w:qFormat="1"/>
-    <w:lsdException w:name="Book Title" w:uiPriority="33" w:qFormat="1"/>
-    <w:lsdException w:name="Bibliography" w:semiHidden="1" w:uiPriority="37" w:unhideWhenUsed="1"/>
-    <w:lsdException w:name="TOC Heading" w:semiHidden="1" w:uiPriority="39" w:unhideWhenUsed="1" w:qFormat="1"/>
-    <w:lsdException w:name="Plain Table 1" w:uiPriority="41"/>
-    <w:lsdException w:name="Plain Table 2" w:uiPriority="42"/>
-    <w:lsdException w:name="Plain Table 3" w:uiPriority="43"/>
-    <w:lsdException w:name="Plain Table 4" w:uiPriority="44"/>
-    <w:lsdException w:name="Plain Table 5" w:uiPriority="45"/>
-    <w:lsdException w:name="Grid Table Light" w:uiPriority="40"/>
-    <w:lsdException w:name="Grid Table 1 Light" w:uiPriority="46"/>
-    <w:lsdException w:name="Grid Table 2" w:uiPriority="47"/>
-    <w:lsdException w:name="Grid Table 3" w:uiPriority="48"/>
-    <w:lsdException w:name="Grid Table 4" w:uiPriority="49"/>
-    <w:lsdException w:name="Grid Table 5 Dark" w:uiPriority="50"/>
-    <w:lsdException w:name="Grid Table 6 Colorful" w:uiPriority="51"/>
-    <w:lsdException w:name="Grid Table 7 Colorful" w:uiPriority="52"/>
-    <w:lsdException w:name="Grid Table 1 Light Accent 1" w:uiPriority="46"/>
-    <w:lsdException w:name="Grid Table 2 Accent 1" w:uiPriority="47"/>
-    <w:lsdException w:name="Grid Table 3 Accent 1" w:uiPriority="48"/>
-    <w:lsdException w:name="Grid Table 4 Accent 1" w:uiPriority="49"/>
-    <w:lsdException w:name="Grid Table 5 Dark Accent 1" w:uiPriority="50"/>
-    <w:lsdException w:name="Grid Table 6 Colorful Accent 1" w:uiPriority="51"/>
-    <w:lsdException w:name="Grid Table 7 Colorful Accent 1" w:uiPriority="52"/>
-    <w:lsdException w:name="Grid Table 1 Light Accent 2" w:uiPriority="46"/>
-    <w:lsdException w:name="Grid Table 2 Accent 2" w:uiPriority="47"/>
-    <w:lsdException w:name="Grid Table 3 Accent 2" w:uiPriority="48"/>
-    <w:lsdException w:name="Grid Table 4 Accent 2" w:uiPriority="49"/>
-    <w:lsdException w:name="Grid Table 5 Dark Accent 2" w:uiPriority="50"/>
-    <w:lsdException w:name="Grid Table 6 Colorful Accent 2" w:uiPriority="51"/>
-    <w:lsdException w:name="Grid Table 7 Colorful Accent 2" w:uiPriority="52"/>
-    <w:lsdException w:name="Grid Table 1 Light Accent 3" w:uiPriority="46"/>
-    <w:lsdException w:name="Grid Table 2 Accent 3" w:uiPriority="47"/>
-    <w:lsdException w:name="Grid Table 3 Accent 3" w:uiPriority="48"/>
-    <w:lsdException w:name="Grid Table 4 Accent 3" w:uiPriority="49"/>
-    <w:lsdException w:name="Grid Table 5 Dark Accent 3" w:uiPriority="50"/>
-    <w:lsdException w:name="Grid Table 6 Colorful Accent 3" w:uiPriority="51"/>
-    <w:lsdException w:name="Grid Table 7 Colorful Accent 3" w:uiPriority="52"/>
-    <w:lsdException w:name="Grid Table 1 Light Accent 4" w:uiPriority="46"/>
-    <w:lsdException w:name="Grid Table 2 Accent 4" w:uiPriority="47"/>
-    <w:lsdException w:name="Grid Table 3 Accent 4" w:uiPriority="48"/>
-    <w:lsdException w:name="Grid Table 4 Accent 4" w:uiPriority="49"/>
-    <w:lsdException w:name="Grid Table 5 Dark Accent 4" w:uiPriority="50"/>
-    <w:lsdException w:name="Grid Table 6 Colorful Accent 4" w:uiPriority="51"/>
-    <w:lsdException w:name="Grid Table 7 Colorful Accent 4" w:uiPriority="52"/>
-    <w:lsdException w:name="Grid Table 1 Light Accent 5" w:uiPriority="46"/>
-    <w:lsdException w:name="Grid Table 2 Accent 5" w:uiPriority="47"/>
-    <w:lsdException w:name="Grid Table 3 Accent 5" w:uiPriority="48"/>
-    <w:lsdException w:name="Grid Table 4 Accent 5" w:uiPriority="49"/>
-    <w:lsdException w:name="Grid Table 5 Dark Accent 5" w:uiPriority="50"/>
-    <w:lsdException w:name="Grid Table 6 Colorful Accent 5" w:uiPriority="51"/>
-    <w:lsdException w:name="Grid Table 7 Colorful Accent 5" w:uiPriority="52"/>
-    <w:lsdException w:name="Grid Table 1 Light Accent 6" w:uiPriority="46"/>
-    <w:lsdException w:name="Grid Table 2 Accent 6" w:uiPriority="47"/>
-    <w:lsdException w:name="Grid Table 3 Accent 6" w:uiPriority="48"/>
-    <w:lsdException w:name="Grid Table 4 Accent 6" w:uiPriority="49"/>
-    <w:lsdException w:name="Grid Table 5 Dark Accent 6" w:uiPriority="50"/>
-    <w:lsdException w:name="Grid Table 6 Colorful Accent 6" w:uiPriority="51"/>
-    <w:lsdException w:name="Grid Table 7 Colorful Accent 6" w:uiPriority="52"/>
-    <w:lsdException w:name="List Table 1 Light" w:uiPriority="46"/>
-    <w:lsdException w:name="List Table 2" w:uiPriority="47"/>
-    <w:lsdException w:name="List Table 3" w:uiPriority="48"/>
-    <w:lsdException w:name="List Table 4" w:uiPriority="49"/>
-    <w:lsdException w:name="List Table 5 Dark" w:uiPriority="50"/>
-    <w:lsdException w:name="List Table 6 Colorful" w:uiPriority="51"/>
-    <w:lsdException w:name="List Table 7 Colorful" w:uiPriority="52"/>
-    <w:lsdException w:name="List Table 1 Light Accent 1" w:uiPriority="46"/>
-    <w:lsdException w:name="List Table 2 Accent 1" w:uiPriority="47"/>
-    <w:lsdException w:name="List Table 3 Accent 1" w:uiPriority="48"/>
-    <w:lsdException w:name="List Table 4 Accent 1" w:uiPriority="49"/>
-    <w:lsdException w:name="List Table 5 Dark Accent 1" w:uiPriority="50"/>
-    <w:lsdException w:name="List Table 6 Colorful Accent 1" w:uiPriority="51"/>
-    <w:lsdException w:name="List Table 7 Colorful Accent 1" w:uiPriority="52"/>
-    <w:lsdException w:name="List Table 1 Light Accent 2" w:uiPriority="46"/>
-    <w:lsdException w:name="List Table 2 Accent 2" w:uiPriority="47"/>
-    <w:lsdException w:name="List Table 3 Accent 2" w:uiPriority="48"/>
-    <w:lsdException w:name="List Table 4 Accent 2" w:uiPriority="49"/>
-    <w:lsdException w:name="List Table 5 Dark Accent 2" w:uiPriority="50"/>
-    <w:lsdException w:name="List Table 6 Colorful Accent 2" w:uiPriority="51"/>
-    <w:lsdException w:name="List Table 7 Colorful Accent 2" w:uiPriority="52"/>
-    <w:lsdException w:name="List Table 1 Light Accent 3" w:uiPriority="46"/>
-    <w:lsdException w:name="List Table 2 Accent 3" w:uiPriority="47"/>
-    <w:lsdException w:name="List Table 3 Accent 3" w:uiPriority="48"/>
-    <w:lsdException w:name="List Table 4 Accent 3" w:uiPriority="49"/>
-    <w:lsdException w:name="List Table 5 Dark Accent 3" w:uiPriority="50"/>
-    <w:lsdException w:name="List Table 6 Colorful Accent 3" w:uiPriority="51"/>
-    <w:lsdException w:name="List Table 7 Colorful Accent 3" w:uiPriority="52"/>
-    <w:lsdException w:name="List Table 1 Light Accent 4" w:uiPriority="46"/>
-    <w:lsdException w:name="List Table 2 Accent 4" w:uiPriority="47"/>
-    <w:lsdException w:name="List Table 3 Accent 4" w:uiPriority="48"/>
-    <w:lsdException w:name="List Table 4 Accent 4" w:uiPriority="49"/>
-    <w:lsdException w:name="List Table 5 Dark Accent 4" w:uiPriority="50"/>
-    <w:lsdException w:name="List Table 6 Colorful Accent 4" w:uiPriority="51"/>
-    <w:lsdException w:name="List Table 7 Colorful Accent 4" w:uiPriority="52"/>
-    <w:lsdException w:name="List Table 1 Light Accent 5" w:uiPriority="46"/>
-    <w:lsdException w:name="List Table 2 Accent 5" w:uiPriority="47"/>
-    <w:lsdException w:name="List Table 3 Accent 5" w:uiPriority="48"/>
-    <w:lsdException w:name="List Table 4 Accent 5" w:uiPriority="49"/>
-    <w:lsdException w:name="List Table 5 Dark Accent 5" w:uiPriority="50"/>
-    <w:lsdException w:name="List Table 6 Colorful Accent 5" w:uiPriority="51"/>
-    <w:lsdException w:name="List Table 7 Colorful Accent 5" w:uiPriority="52"/>
-    <w:lsdException w:name="List Table 1 Light Accent 6" w:uiPriority="46"/>
-    <w:lsdException w:name="List Table 2 Accent 6" w:uiPriority="47"/>
-    <w:lsdException w:name="List Table 3 Accent 6" w:uiPriority="48"/>
-    <w:lsdException w:name="List Table 4 Accent 6" w:uiPriority="49"/>
-    <w:lsdException w:name="List Table 5 Dark Accent 6" w:uiPriority="50"/>
-    <w:lsdException w:name="List Table 6 Colorful Accent 6" w:uiPriority="51"/>
-    <w:lsdException w:name="List Table 7 Colorful Accent 6" w:uiPriority="52"/>
+  <w:latentStyles w:defLockedState="0" w:defUIPriority="99" w:defSemiHidden="1" w:defUnhideWhenUsed="1" w:defQFormat="0" w:count="276">
+    <w:lsdException w:name="Normal" w:semiHidden="0" w:uiPriority="0" w:unhideWhenUsed="0" w:qFormat="1"/>
+    <w:lsdException w:name="heading 1" w:semiHidden="0" w:uiPriority="9" w:unhideWhenUsed="0" w:qFormat="1"/>
+    <w:lsdException w:name="heading 2" w:uiPriority="9" w:qFormat="1"/>
+    <w:lsdException w:name="heading 3" w:uiPriority="9" w:qFormat="1"/>
+    <w:lsdException w:name="heading 4" w:uiPriority="9" w:qFormat="1"/>
+    <w:lsdException w:name="heading 5" w:uiPriority="9" w:qFormat="1"/>
+    <w:lsdException w:name="heading 6" w:uiPriority="9" w:qFormat="1"/>
+    <w:lsdException w:name="heading 7" w:uiPriority="9" w:qFormat="1"/>
+    <w:lsdException w:name="heading 8" w:uiPriority="9" w:qFormat="1"/>
+    <w:lsdException w:name="heading 9" w:uiPriority="9" w:qFormat="1"/>
+    <w:lsdException w:name="toc 1" w:uiPriority="39"/>
+    <w:lsdException w:name="toc 2" w:uiPriority="39"/>
+    <w:lsdException w:name="toc 3" w:uiPriority="39"/>
+    <w:lsdException w:name="toc 4" w:uiPriority="39"/>
+    <w:lsdException w:name="toc 5" w:uiPriority="39"/>
+    <w:lsdException w:name="toc 6" w:uiPriority="39"/>
+    <w:lsdException w:name="toc 7" w:uiPriority="39"/>
+    <w:lsdException w:name="toc 8" w:uiPriority="39"/>
+    <w:lsdException w:name="toc 9" w:uiPriority="39"/>
+    <w:lsdException w:name="caption" w:uiPriority="35" w:qFormat="1"/>
+    <w:lsdException w:name="Title" w:semiHidden="0" w:uiPriority="10" w:unhideWhenUsed="0" w:qFormat="1"/>
+    <w:lsdException w:name="Default Paragraph Font" w:uiPriority="1"/>
+    <w:lsdException w:name="Subtitle" w:semiHidden="0" w:uiPriority="11" w:unhideWhenUsed="0" w:qFormat="1"/>
+    <w:lsdException w:name="Strong" w:semiHidden="0" w:uiPriority="22" w:unhideWhenUsed="0" w:qFormat="1"/>
+    <w:lsdException w:name="Emphasis" w:semiHidden="0" w:uiPriority="20" w:unhideWhenUsed="0" w:qFormat="1"/>
+    <w:lsdException w:name="Table Grid" w:semiHidden="0" w:uiPriority="59" w:unhideWhenUsed="0"/>
+    <w:lsdException w:name="Placeholder Text" w:unhideWhenUsed="0"/>
+    <w:lsdException w:name="No Spacing" w:semiHidden="0" w:uiPriority="1" w:unhideWhenUsed="0" w:qFormat="1"/>
+    <w:lsdException w:name="Light Shading" w:semiHidden="0" w:uiPriority="60" w:unhideWhenUsed="0"/>
+    <w:lsdException w:name="Light List" w:semiHidden="0" w:uiPriority="61" w:unhideWhenUsed="0"/>
+    <w:lsdException w:name="Light Grid" w:semiHidden="0" w:uiPriority="62" w:unhideWhenUsed="0"/>
+    <w:lsdException w:name="Medium Shading 1" w:semiHidden="0" w:uiPriority="63" w:unhideWhenUsed="0"/>
+    <w:lsdException w:name="Medium Shading 2" w:semiHidden="0" w:uiPriority="64" w:unhideWhenUsed="0"/>
+    <w:lsdException w:name="Medium List 1" w:semiHidden="0" w:uiPriority="65" w:unhideWhenUsed="0"/>
+    <w:lsdException w:name="Medium List 2" w:semiHidden="0" w:uiPriority="66" w:unhideWhenUsed="0"/>
+    <w:lsdException w:name="Medium Grid 1" w:semiHidden="0" w:uiPriority="67" w:unhideWhenUsed="0"/>
+    <w:lsdException w:name="Medium Grid 2" w:semiHidden="0" w:uiPriority="68" w:unhideWhenUsed="0"/>
+    <w:lsdException w:name="Medium Grid 3" w:semiHidden="0" w:uiPriority="69" w:unhideWhenUsed="0"/>
+    <w:lsdException w:name="Dark List" w:semiHidden="0" w:uiPriority="70" w:unhideWhenUsed="0"/>
+    <w:lsdException w:name="Colorful Shading" w:semiHidden="0" w:uiPriority="71" w:unhideWhenUsed="0"/>
+    <w:lsdException w:name="Colorful List" w:semiHidden="0" w:uiPriority="72" w:unhideWhenUsed="0"/>
+    <w:lsdException w:name="Colorful Grid" w:semiHidden="0" w:uiPriority="73" w:unhideWhenUsed="0"/>
+    <w:lsdException w:name="Light Shading Accent 1" w:semiHidden="0" w:uiPriority="60" w:unhideWhenUsed="0"/>
+    <w:lsdException w:name="Light List Accent 1" w:semiHidden="0" w:uiPriority="61" w:unhideWhenUsed="0"/>
+    <w:lsdException w:name="Light Grid Accent 1" w:semiHidden="0" w:uiPriority="62" w:unhideWhenUsed="0"/>
+    <w:lsdException w:name="Medium Shading 1 Accent 1" w:semiHidden="0" w:uiPriority="63" w:unhideWhenUsed="0"/>
+    <w:lsdException w:name="Medium Shading 2 Accent 1" w:semiHidden="0" w:uiPriority="64" w:unhideWhenUsed="0"/>
+    <w:lsdException w:name="Medium List 1 Accent 1" w:semiHidden="0" w:uiPriority="65" w:unhideWhenUsed="0"/>
+    <w:lsdException w:name="Revision" w:unhideWhenUsed="0"/>
+    <w:lsdException w:name="List Paragraph" w:semiHidden="0" w:uiPriority="34" w:unhideWhenUsed="0" w:qFormat="1"/>
+    <w:lsdException w:name="Quote" w:semiHidden="0" w:uiPriority="29" w:unhideWhenUsed="0" w:qFormat="1"/>
+    <w:lsdException w:name="Intense Quote" w:semiHidden="0" w:uiPriority="30" w:unhideWhenUsed="0" w:qFormat="1"/>
+    <w:lsdException w:name="Medium List 2 Accent 1" w:semiHidden="0" w:uiPriority="66" w:unhideWhenUsed="0"/>
+    <w:lsdException w:name="Medium Grid 1 Accent 1" w:semiHidden="0" w:uiPriority="67" w:unhideWhenUsed="0"/>
+    <w:lsdException w:name="Medium Grid 2 Accent 1" w:semiHidden="0" w:uiPriority="68" w:unhideWhenUsed="0"/>
+    <w:lsdException w:name="Medium Grid 3 Accent 1" w:semiHidden="0" w:uiPriority="69" w:unhideWhenUsed="0"/>
+    <w:lsdException w:name="Dark List Accent 1" w:semiHidden="0" w:uiPriority="70" w:unhideWhenUsed="0"/>
+    <w:lsdException w:name="Colorful Shading Accent 1" w:semiHidden="0" w:uiPriority="71" w:unhideWhenUsed="0"/>
+    <w:lsdException w:name="Colorful List Accent 1" w:semiHidden="0" w:uiPriority="72" w:unhideWhenUsed="0"/>
+    <w:lsdException w:name="Colorful Grid Accent 1" w:semiHidden="0" w:uiPriority="73" w:unhideWhenUsed="0"/>
+    <w:lsdException w:name="Light Shading Accent 2" w:semiHidden="0" w:uiPriority="60" w:unhideWhenUsed="0"/>
+    <w:lsdException w:name="Light List Accent 2" w:semiHidden="0" w:uiPriority="61" w:unhideWhenUsed="0"/>
+    <w:lsdException w:name="Light Grid Accent 2" w:semiHidden="0" w:uiPriority="62" w:unhideWhenUsed="0"/>
+    <w:lsdException w:name="Medium Shading 1 Accent 2" w:semiHidden="0" w:uiPriority="63" w:unhideWhenUsed="0"/>
+    <w:lsdException w:name="Medium Shading 2 Accent 2" w:semiHidden="0" w:uiPriority="64" w:unhideWhenUsed="0"/>
+    <w:lsdException w:name="Medium List 1 Accent 2" w:semiHidden="0" w:uiPriority="65" w:unhideWhenUsed="0"/>
+    <w:lsdException w:name="Medium List 2 Accent 2" w:semiHidden="0" w:uiPriority="66" w:unhideWhenUsed="0"/>
+    <w:lsdException w:name="Medium Grid 1 Accent 2" w:semiHidden="0" w:uiPriority="67" w:unhideWhenUsed="0"/>
+    <w:lsdException w:name="Medium Grid 2 Accent 2" w:semiHidden="0" w:uiPriority="68" w:unhideWhenUsed="0"/>
+    <w:lsdException w:name="Medium Grid 3 Accent 2" w:semiHidden="0" w:uiPriority="69" w:unhideWhenUsed="0"/>
+    <w:lsdException w:name="Dark List Accent 2" w:semiHidden="0" w:uiPriority="70" w:unhideWhenUsed="0"/>
+    <w:lsdException w:name="Colorful Shading Accent 2" w:semiHidden="0" w:uiPriority="71" w:unhideWhenUsed="0"/>
+    <w:lsdException w:name="Colorful List Accent 2" w:semiHidden="0" w:uiPriority="72" w:unhideWhenUsed="0"/>
+    <w:lsdException w:name="Colorful Grid Accent 2" w:semiHidden="0" w:uiPriority="73" w:unhideWhenUsed="0"/>
+    <w:lsdException w:name="Light Shading Accent 3" w:semiHidden="0" w:uiPriority="60" w:unhideWhenUsed="0"/>
+    <w:lsdException w:name="Light List Accent 3" w:semiHidden="0" w:uiPriority="61" w:unhideWhenUsed="0"/>
+    <w:lsdException w:name="Light Grid Accent 3" w:semiHidden="0" w:uiPriority="62" w:unhideWhenUsed="0"/>
+    <w:lsdException w:name="Medium Shading 1 Accent 3" w:semiHidden="0" w:uiPriority="63" w:unhideWhenUsed="0"/>
+    <w:lsdException w:name="Medium Shading 2 Accent 3" w:semiHidden="0" w:uiPriority="64" w:unhideWhenUsed="0"/>
+    <w:lsdException w:name="Medium List 1 Accent 3" w:semiHidden="0" w:uiPriority="65" w:unhideWhenUsed="0"/>
+    <w:lsdException w:name="Medium List 2 Accent 3" w:semiHidden="0" w:uiPriority="66" w:unhideWhenUsed="0"/>
+    <w:lsdException w:name="Medium Grid 1 Accent 3" w:semiHidden="0" w:uiPriority="67" w:unhideWhenUsed="0"/>
+    <w:lsdException w:name="Medium Grid 2 Accent 3" w:semiHidden="0" w:uiPriority="68" w:unhideWhenUsed="0"/>
+    <w:lsdException w:name="Medium Grid 3 Accent 3" w:semiHidden="0" w:uiPriority="69" w:unhideWhenUsed="0"/>
+    <w:lsdException w:name="Dark List Accent 3" w:semiHidden="0" w:uiPriority="70" w:unhideWhenUsed="0"/>
+    <w:lsdException w:name="Colorful Shading Accent 3" w:semiHidden="0" w:uiPriority="71" w:unhideWhenUsed="0"/>
+    <w:lsdException w:name="Colorful List Accent 3" w:semiHidden="0" w:uiPriority="72" w:unhideWhenUsed="0"/>
+    <w:lsdException w:name="Colorful Grid Accent 3" w:semiHidden="0" w:uiPriority="73" w:unhideWhenUsed="0"/>
+    <w:lsdException w:name="Light Shading Accent 4" w:semiHidden="0" w:uiPriority="60" w:unhideWhenUsed="0"/>
+    <w:lsdException w:name="Light List Accent 4" w:semiHidden="0" w:uiPriority="61" w:unhideWhenUsed="0"/>
+    <w:lsdException w:name="Light Grid Accent 4" w:semiHidden="0" w:uiPriority="62" w:unhideWhenUsed="0"/>
+    <w:lsdException w:name="Medium Shading 1 Accent 4" w:semiHidden="0" w:uiPriority="63" w:unhideWhenUsed="0"/>
+    <w:lsdException w:name="Medium Shading 2 Accent 4" w:semiHidden="0" w:uiPriority="64" w:unhideWhenUsed="0"/>
+    <w:lsdException w:name="Medium List 1 Accent 4" w:semiHidden="0" w:uiPriority="65" w:unhideWhenUsed="0"/>
+    <w:lsdException w:name="Medium List 2 Accent 4" w:semiHidden="0" w:uiPriority="66" w:unhideWhenUsed="0"/>
+    <w:lsdException w:name="Medium Grid 1 Accent 4" w:semiHidden="0" w:uiPriority="67" w:unhideWhenUsed="0"/>
+    <w:lsdException w:name="Medium Grid 2 Accent 4" w:semiHidden="0" w:uiPriority="68" w:unhideWhenUsed="0"/>
+    <w:lsdException w:name="Medium Grid 3 Accent 4" w:semiHidden="0" w:uiPriority="69" w:unhideWhenUsed="0"/>
+    <w:lsdException w:name="Dark List Accent 4" w:semiHidden="0" w:uiPriority="70" w:unhideWhenUsed="0"/>
+    <w:lsdException w:name="Colorful Shading Accent 4" w:semiHidden="0" w:uiPriority="71" w:unhideWhenUsed="0"/>
+    <w:lsdException w:name="Colorful List Accent 4" w:semiHidden="0" w:uiPriority="72" w:unhideWhenUsed="0"/>
+    <w:lsdException w:name="Colorful Grid Accent 4" w:semiHidden="0" w:uiPriority="73" w:unhideWhenUsed="0"/>
+    <w:lsdException w:name="Light Shading Accent 5" w:semiHidden="0" w:uiPriority="60" w:unhideWhenUsed="0"/>
+    <w:lsdException w:name="Light List Accent 5" w:semiHidden="0" w:uiPriority="61" w:unhideWhenUsed="0"/>
+    <w:lsdException w:name="Light Grid Accent 5" w:semiHidden="0" w:uiPriority="62" w:unhideWhenUsed="0"/>
+    <w:lsdException w:name="Medium Shading 1 Accent 5" w:semiHidden="0" w:uiPriority="63" w:unhideWhenUsed="0"/>
+    <w:lsdException w:name="Medium Shading 2 Accent 5" w:semiHidden="0" w:uiPriority="64" w:unhideWhenUsed="0"/>
+    <w:lsdException w:name="Medium List 1 Accent 5" w:semiHidden="0" w:uiPriority="65" w:unhideWhenUsed="0"/>
+    <w:lsdException w:name="Medium List 2 Accent 5" w:semiHidden="0" w:uiPriority="66" w:unhideWhenUsed="0"/>
+    <w:lsdException w:name="Medium Grid 1 Accent 5" w:semiHidden="0" w:uiPriority="67" w:unhideWhenUsed="0"/>
+    <w:lsdException w:name="Medium Grid 2 Accent 5" w:semiHidden="0" w:uiPriority="68" w:unhideWhenUsed="0"/>
+    <w:lsdException w:name="Medium Grid 3 Accent 5" w:semiHidden="0" w:uiPriority="69" w:unhideWhenUsed="0"/>
+    <w:lsdException w:name="Dark List Accent 5" w:semiHidden="0" w:uiPriority="70" w:unhideWhenUsed="0"/>
+    <w:lsdException w:name="Colorful Shading Accent 5" w:semiHidden="0" w:uiPriority="71" w:unhideWhenUsed="0"/>
+    <w:lsdException w:name="Colorful List Accent 5" w:semiHidden="0" w:uiPriority="72" w:unhideWhenUsed="0"/>
+    <w:lsdException w:name="Colorful Grid Accent 5" w:semiHidden="0" w:uiPriority="73" w:unhideWhenUsed="0"/>
+    <w:lsdException w:name="Light Shading Accent 6" w:semiHidden="0" w:uiPriority="60" w:unhideWhenUsed="0"/>
+    <w:lsdException w:name="Light List Accent 6" w:semiHidden="0" w:uiPriority="61" w:unhideWhenUsed="0"/>
+    <w:lsdException w:name="Light Grid Accent 6" w:semiHidden="0" w:uiPriority="62" w:unhideWhenUsed="0"/>
+    <w:lsdException w:name="Medium Shading 1 Accent 6" w:semiHidden="0" w:uiPriority="63" w:unhideWhenUsed="0"/>
+    <w:lsdException w:name="Medium Shading 2 Accent 6" w:semiHidden="0" w:uiPriority="64" w:unhideWhenUsed="0"/>
+    <w:lsdException w:name="Medium List 1 Accent 6" w:semiHidden="0" w:uiPriority="65" w:unhideWhenUsed="0"/>
+    <w:lsdException w:name="Medium List 2 Accent 6" w:semiHidden="0" w:uiPriority="66" w:unhideWhenUsed="0"/>
+    <w:lsdException w:name="Medium Grid 1 Accent 6" w:semiHidden="0" w:uiPriority="67" w:unhideWhenUsed="0"/>
+    <w:lsdException w:name="Medium Grid 2 Accent 6" w:semiHidden="0" w:uiPriority="68" w:unhideWhenUsed="0"/>
+    <w:lsdException w:name="Medium Grid 3 Accent 6" w:semiHidden="0" w:uiPriority="69" w:unhideWhenUsed="0"/>
+    <w:lsdException w:name="Dark List Accent 6" w:semiHidden="0" w:uiPriority="70" w:unhideWhenUsed="0"/>
+    <w:lsdException w:name="Colorful Shading Accent 6" w:semiHidden="0" w:uiPriority="71" w:unhideWhenUsed="0"/>
+    <w:lsdException w:name="Colorful List Accent 6" w:semiHidden="0" w:uiPriority="72" w:unhideWhenUsed="0"/>
+    <w:lsdException w:name="Colorful Grid Accent 6" w:semiHidden="0" w:uiPriority="73" w:unhideWhenUsed="0"/>
+    <w:lsdException w:name="Subtle Emphasis" w:semiHidden="0" w:uiPriority="19" w:unhideWhenUsed="0" w:qFormat="1"/>
+    <w:lsdException w:name="Intense Emphasis" w:semiHidden="0" w:uiPriority="21" w:unhideWhenUsed="0" w:qFormat="1"/>
+    <w:lsdException w:name="Subtle Reference" w:semiHidden="0" w:uiPriority="31" w:unhideWhenUsed="0" w:qFormat="1"/>
+    <w:lsdException w:name="Intense Reference" w:semiHidden="0" w:uiPriority="32" w:unhideWhenUsed="0" w:qFormat="1"/>
+    <w:lsdException w:name="Book Title" w:semiHidden="0" w:uiPriority="33" w:unhideWhenUsed="0" w:qFormat="1"/>
+    <w:lsdException w:name="Bibliography" w:uiPriority="37"/>
+    <w:lsdException w:name="TOC Heading" w:uiPriority="39" w:qFormat="1"/>
+  </w:latentStyles>
+  <w:style w:type="paragraph" w:default="1" w:styleId="Normal">
+    <w:name w:val="Normal"/>
+    <w:qFormat/>
+  </w:style>
+  <w:style w:type="character" w:default="1" w:styleId="DefaultParagraphFont">
+    <w:name w:val="Default Paragraph Font"/>
+    <w:uiPriority w:val="1"/>
+    <w:semiHidden/>
+    <w:unhideWhenUsed/>
+  </w:style>
+  <w:style w:type="table" w:default="1" w:styleId="TableNormal">
+    <w:name w:val="Normal Table"/>
+    <w:uiPriority w:val="99"/>
+    <w:semiHidden/>
+    <w:unhideWhenUsed/>
+    <w:tblPr>
+      <w:tblInd w:w="0" w:type="dxa"/>
+      <w:tblCellMar>
+        <w:top w:w="0" w:type="dxa"/>
+        <w:left w:w="108" w:type="dxa"/>
+        <w:bottom w:w="0" w:type="dxa"/>
+        <w:right w:w="108" w:type="dxa"/>
+      </w:tblCellMar>
+    </w:tblPr>
+  </w:style>
+  <w:style w:type="numbering" w:default="1" w:styleId="NoList">
+    <w:name w:val="No List"/>
+    <w:uiPriority w:val="99"/>
+    <w:semiHidden/>
+    <w:unhideWhenUsed/>
+  </w:style>
+  <w:style w:type="table" w:styleId="TableGrid">
+    <w:name w:val="Table Grid"/>
+    <w:basedOn w:val="TableNormal"/>
+    <w:uiPriority w:val="59"/>
+    <w:rsid w:val="000B5AD2"/>
+    <w:pPr>
+      <w:spacing w:after="0" w:line="240" w:lineRule="auto"/>
+    </w:pPr>
+    <w:tblPr>
+      <w:tblInd w:w="0" w:type="dxa"/>
+      <w:tblBorders>
+        <w:top w:val="single" w:sz="4" w:space="0" w:color="auto"/>
+        <w:left w:val="single" w:sz="4" w:space="0" w:color="auto"/>
+        <w:bottom w:val="single" w:sz="4" w:space="0" w:color="auto"/>
+        <w:right w:val="single" w:sz="4" w:space="0" w:color="auto"/>
+        <w:insideH w:val="single" w:sz="4" w:space="0" w:color="auto"/>
+        <w:insideV w:val="single" w:sz="4" w:space="0" w:color="auto"/>
+      </w:tblBorders>
+      <w:tblCellMar>
+        <w:top w:w="0" w:type="dxa"/>
+        <w:left w:w="108" w:type="dxa"/>
+        <w:bottom w:w="0" w:type="dxa"/>
+        <w:right w:w="108" w:type="dxa"/>
+      </w:tblCellMar>
+    </w:tblPr>
+  </w:style>
+  <w:style w:type="paragraph" w:styleId="ListParagraph">
+    <w:name w:val="List Paragraph"/>
+    <w:basedOn w:val="Normal"/>
+    <w:uiPriority w:val="34"/>
+    <w:qFormat/>
+    <w:rsid w:val="00057BC9"/>
+    <w:pPr>
+      <w:ind w:left="720"/>
+      <w:contextualSpacing/>
+    </w:pPr>
+  </w:style>
+</w:styles>
+</file>
+
+<file path=word/stylesWithEffects.xml><?xml version="1.0" encoding="utf-8"?>
+<w:styles xmlns:wpc="http://schemas.microsoft.com/office/word/2010/wordprocessingCanvas" xmlns:mo="http://schemas.microsoft.com/office/mac/office/2008/main" xmlns:mc="http://schemas.openxmlformats.org/markup-compatibility/2006" xmlns:mv="urn:schemas-microsoft-com:mac:vml" xmlns:o="urn:schemas-microsoft-com:office:office" xmlns:r="http://schemas.openxmlformats.org/officeDocument/2006/relationships" xmlns:m="http://schemas.openxmlformats.org/officeDocument/2006/math" xmlns:v="urn:schemas-microsoft-com:vml" xmlns:wp14="http://schemas.microsoft.com/office/word/2010/wordprocessingDrawing" xmlns:wp="http://schemas.openxmlformats.org/drawingml/2006/wordprocessingDrawing" xmlns:w10="urn:schemas-microsoft-com:office:word" xmlns:w="http://schemas.openxmlformats.org/wordprocessingml/2006/main" xmlns:w14="http://schemas.microsoft.com/office/word/2010/wordml" xmlns:wpg="http://schemas.microsoft.com/office/word/2010/wordprocessingGroup" xmlns:wpi="http://schemas.microsoft.com/office/word/2010/wordprocessingInk" xmlns:wne="http://schemas.microsoft.com/office/word/2006/wordml" xmlns:wps="http://schemas.microsoft.com/office/word/2010/wordprocessingShape" mc:Ignorable="w14 wp14">
+  <w:docDefaults>
+    <w:rPrDefault>
+      <w:rPr>
+        <w:rFonts w:asciiTheme="minorHAnsi" w:eastAsiaTheme="minorHAnsi" w:hAnsiTheme="minorHAnsi" w:cstheme="minorBidi"/>
+        <w:sz w:val="22"/>
+        <w:szCs w:val="22"/>
+        <w:lang w:val="en-US" w:eastAsia="en-US" w:bidi="ar-SA"/>
+      </w:rPr>
+    </w:rPrDefault>
+    <w:pPrDefault>
+      <w:pPr>
+        <w:spacing w:after="200" w:line="276" w:lineRule="auto"/>
+      </w:pPr>
+    </w:pPrDefault>
+  </w:docDefaults>
+  <w:latentStyles w:defLockedState="0" w:defUIPriority="99" w:defSemiHidden="1" w:defUnhideWhenUsed="1" w:defQFormat="0" w:count="276">
+    <w:lsdException w:name="Normal" w:semiHidden="0" w:uiPriority="0" w:unhideWhenUsed="0" w:qFormat="1"/>
+    <w:lsdException w:name="heading 1" w:semiHidden="0" w:uiPriority="9" w:unhideWhenUsed="0" w:qFormat="1"/>
+    <w:lsdException w:name="heading 2" w:uiPriority="9" w:qFormat="1"/>
+    <w:lsdException w:name="heading 3" w:uiPriority="9" w:qFormat="1"/>
+    <w:lsdException w:name="heading 4" w:uiPriority="9" w:qFormat="1"/>
+    <w:lsdException w:name="heading 5" w:uiPriority="9" w:qFormat="1"/>
+    <w:lsdException w:name="heading 6" w:uiPriority="9" w:qFormat="1"/>
+    <w:lsdException w:name="heading 7" w:uiPriority="9" w:qFormat="1"/>
+    <w:lsdException w:name="heading 8" w:uiPriority="9" w:qFormat="1"/>
+    <w:lsdException w:name="heading 9" w:uiPriority="9" w:qFormat="1"/>
+    <w:lsdException w:name="toc 1" w:uiPriority="39"/>
+    <w:lsdException w:name="toc 2" w:uiPriority="39"/>
+    <w:lsdException w:name="toc 3" w:uiPriority="39"/>
+    <w:lsdException w:name="toc 4" w:uiPriority="39"/>
+    <w:lsdException w:name="toc 5" w:uiPriority="39"/>
+    <w:lsdException w:name="toc 6" w:uiPriority="39"/>
+    <w:lsdException w:name="toc 7" w:uiPriority="39"/>
+    <w:lsdException w:name="toc 8" w:uiPriority="39"/>
+    <w:lsdException w:name="toc 9" w:uiPriority="39"/>
+    <w:lsdException w:name="caption" w:uiPriority="35" w:qFormat="1"/>
+    <w:lsdException w:name="Title" w:semiHidden="0" w:uiPriority="10" w:unhideWhenUsed="0" w:qFormat="1"/>
+    <w:lsdException w:name="Default Paragraph Font" w:uiPriority="1"/>
+    <w:lsdException w:name="Subtitle" w:semiHidden="0" w:uiPriority="11" w:unhideWhenUsed="0" w:qFormat="1"/>
+    <w:lsdException w:name="Strong" w:semiHidden="0" w:uiPriority="22" w:unhideWhenUsed="0" w:qFormat="1"/>
+    <w:lsdException w:name="Emphasis" w:semiHidden="0" w:uiPriority="20" w:unhideWhenUsed="0" w:qFormat="1"/>
+    <w:lsdException w:name="Table Grid" w:semiHidden="0" w:uiPriority="59" w:unhideWhenUsed="0"/>
+    <w:lsdException w:name="Placeholder Text" w:unhideWhenUsed="0"/>
+    <w:lsdException w:name="No Spacing" w:semiHidden="0" w:uiPriority="1" w:unhideWhenUsed="0" w:qFormat="1"/>
+    <w:lsdException w:name="Light Shading" w:semiHidden="0" w:uiPriority="60" w:unhideWhenUsed="0"/>
+    <w:lsdException w:name="Light List" w:semiHidden="0" w:uiPriority="61" w:unhideWhenUsed="0"/>
+    <w:lsdException w:name="Light Grid" w:semiHidden="0" w:uiPriority="62" w:unhideWhenUsed="0"/>
+    <w:lsdException w:name="Medium Shading 1" w:semiHidden="0" w:uiPriority="63" w:unhideWhenUsed="0"/>
+    <w:lsdException w:name="Medium Shading 2" w:semiHidden="0" w:uiPriority="64" w:unhideWhenUsed="0"/>
+    <w:lsdException w:name="Medium List 1" w:semiHidden="0" w:uiPriority="65" w:unhideWhenUsed="0"/>
+    <w:lsdException w:name="Medium List 2" w:semiHidden="0" w:uiPriority="66" w:unhideWhenUsed="0"/>
+    <w:lsdException w:name="Medium Grid 1" w:semiHidden="0" w:uiPriority="67" w:unhideWhenUsed="0"/>
+    <w:lsdException w:name="Medium Grid 2" w:semiHidden="0" w:uiPriority="68" w:unhideWhenUsed="0"/>
+    <w:lsdException w:name="Medium Grid 3" w:semiHidden="0" w:uiPriority="69" w:unhideWhenUsed="0"/>
+    <w:lsdException w:name="Dark List" w:semiHidden="0" w:uiPriority="70" w:unhideWhenUsed="0"/>
+    <w:lsdException w:name="Colorful Shading" w:semiHidden="0" w:uiPriority="71" w:unhideWhenUsed="0"/>
+    <w:lsdException w:name="Colorful List" w:semiHidden="0" w:uiPriority="72" w:unhideWhenUsed="0"/>
+    <w:lsdException w:name="Colorful Grid" w:semiHidden="0" w:uiPriority="73" w:unhideWhenUsed="0"/>
+    <w:lsdException w:name="Light Shading Accent 1" w:semiHidden="0" w:uiPriority="60" w:unhideWhenUsed="0"/>
+    <w:lsdException w:name="Light List Accent 1" w:semiHidden="0" w:uiPriority="61" w:unhideWhenUsed="0"/>
+    <w:lsdException w:name="Light Grid Accent 1" w:semiHidden="0" w:uiPriority="62" w:unhideWhenUsed="0"/>
+    <w:lsdException w:name="Medium Shading 1 Accent 1" w:semiHidden="0" w:uiPriority="63" w:unhideWhenUsed="0"/>
+    <w:lsdException w:name="Medium Shading 2 Accent 1" w:semiHidden="0" w:uiPriority="64" w:unhideWhenUsed="0"/>
+    <w:lsdException w:name="Medium List 1 Accent 1" w:semiHidden="0" w:uiPriority="65" w:unhideWhenUsed="0"/>
+    <w:lsdException w:name="Revision" w:unhideWhenUsed="0"/>
+    <w:lsdException w:name="List Paragraph" w:semiHidden="0" w:uiPriority="34" w:unhideWhenUsed="0" w:qFormat="1"/>
+    <w:lsdException w:name="Quote" w:semiHidden="0" w:uiPriority="29" w:unhideWhenUsed="0" w:qFormat="1"/>
+    <w:lsdException w:name="Intense Quote" w:semiHidden="0" w:uiPriority="30" w:unhideWhenUsed="0" w:qFormat="1"/>
+    <w:lsdException w:name="Medium List 2 Accent 1" w:semiHidden="0" w:uiPriority="66" w:unhideWhenUsed="0"/>
+    <w:lsdException w:name="Medium Grid 1 Accent 1" w:semiHidden="0" w:uiPriority="67" w:unhideWhenUsed="0"/>
+    <w:lsdException w:name="Medium Grid 2 Accent 1" w:semiHidden="0" w:uiPriority="68" w:unhideWhenUsed="0"/>
+    <w:lsdException w:name="Medium Grid 3 Accent 1" w:semiHidden="0" w:uiPriority="69" w:unhideWhenUsed="0"/>
+    <w:lsdException w:name="Dark List Accent 1" w:semiHidden="0" w:uiPriority="70" w:unhideWhenUsed="0"/>
+    <w:lsdException w:name="Colorful Shading Accent 1" w:semiHidden="0" w:uiPriority="71" w:unhideWhenUsed="0"/>
+    <w:lsdException w:name="Colorful List Accent 1" w:semiHidden="0" w:uiPriority="72" w:unhideWhenUsed="0"/>
+    <w:lsdException w:name="Colorful Grid Accent 1" w:semiHidden="0" w:uiPriority="73" w:unhideWhenUsed="0"/>
+    <w:lsdException w:name="Light Shading Accent 2" w:semiHidden="0" w:uiPriority="60" w:unhideWhenUsed="0"/>
+    <w:lsdException w:name="Light List Accent 2" w:semiHidden="0" w:uiPriority="61" w:unhideWhenUsed="0"/>
+    <w:lsdException w:name="Light Grid Accent 2" w:semiHidden="0" w:uiPriority="62" w:unhideWhenUsed="0"/>
+    <w:lsdException w:name="Medium Shading 1 Accent 2" w:semiHidden="0" w:uiPriority="63" w:unhideWhenUsed="0"/>
+    <w:lsdException w:name="Medium Shading 2 Accent 2" w:semiHidden="0" w:uiPriority="64" w:unhideWhenUsed="0"/>
+    <w:lsdException w:name="Medium List 1 Accent 2" w:semiHidden="0" w:uiPriority="65" w:unhideWhenUsed="0"/>
+    <w:lsdException w:name="Medium List 2 Accent 2" w:semiHidden="0" w:uiPriority="66" w:unhideWhenUsed="0"/>
+    <w:lsdException w:name="Medium Grid 1 Accent 2" w:semiHidden="0" w:uiPriority="67" w:unhideWhenUsed="0"/>
+    <w:lsdException w:name="Medium Grid 2 Accent 2" w:semiHidden="0" w:uiPriority="68" w:unhideWhenUsed="0"/>
+    <w:lsdException w:name="Medium Grid 3 Accent 2" w:semiHidden="0" w:uiPriority="69" w:unhideWhenUsed="0"/>
+    <w:lsdException w:name="Dark List Accent 2" w:semiHidden="0" w:uiPriority="70" w:unhideWhenUsed="0"/>
+    <w:lsdException w:name="Colorful Shading Accent 2" w:semiHidden="0" w:uiPriority="71" w:unhideWhenUsed="0"/>
+    <w:lsdException w:name="Colorful List Accent 2" w:semiHidden="0" w:uiPriority="72" w:unhideWhenUsed="0"/>
+    <w:lsdException w:name="Colorful Grid Accent 2" w:semiHidden="0" w:uiPriority="73" w:unhideWhenUsed="0"/>
+    <w:lsdException w:name="Light Shading Accent 3" w:semiHidden="0" w:uiPriority="60" w:unhideWhenUsed="0"/>
+    <w:lsdException w:name="Light List Accent 3" w:semiHidden="0" w:uiPriority="61" w:unhideWhenUsed="0"/>
+    <w:lsdException w:name="Light Grid Accent 3" w:semiHidden="0" w:uiPriority="62" w:unhideWhenUsed="0"/>
+    <w:lsdException w:name="Medium Shading 1 Accent 3" w:semiHidden="0" w:uiPriority="63" w:unhideWhenUsed="0"/>
+    <w:lsdException w:name="Medium Shading 2 Accent 3" w:semiHidden="0" w:uiPriority="64" w:unhideWhenUsed="0"/>
+    <w:lsdException w:name="Medium List 1 Accent 3" w:semiHidden="0" w:uiPriority="65" w:unhideWhenUsed="0"/>
+    <w:lsdException w:name="Medium List 2 Accent 3" w:semiHidden="0" w:uiPriority="66" w:unhideWhenUsed="0"/>
+    <w:lsdException w:name="Medium Grid 1 Accent 3" w:semiHidden="0" w:uiPriority="67" w:unhideWhenUsed="0"/>
+    <w:lsdException w:name="Medium Grid 2 Accent 3" w:semiHidden="0" w:uiPriority="68" w:unhideWhenUsed="0"/>
+    <w:lsdException w:name="Medium Grid 3 Accent 3" w:semiHidden="0" w:uiPriority="69" w:unhideWhenUsed="0"/>
+    <w:lsdException w:name="Dark List Accent 3" w:semiHidden="0" w:uiPriority="70" w:unhideWhenUsed="0"/>
+    <w:lsdException w:name="Colorful Shading Accent 3" w:semiHidden="0" w:uiPriority="71" w:unhideWhenUsed="0"/>
+    <w:lsdException w:name="Colorful List Accent 3" w:semiHidden="0" w:uiPriority="72" w:unhideWhenUsed="0"/>
+    <w:lsdException w:name="Colorful Grid Accent 3" w:semiHidden="0" w:uiPriority="73" w:unhideWhenUsed="0"/>
+    <w:lsdException w:name="Light Shading Accent 4" w:semiHidden="0" w:uiPriority="60" w:unhideWhenUsed="0"/>
+    <w:lsdException w:name="Light List Accent 4" w:semiHidden="0" w:uiPriority="61" w:unhideWhenUsed="0"/>
+    <w:lsdException w:name="Light Grid Accent 4" w:semiHidden="0" w:uiPriority="62" w:unhideWhenUsed="0"/>
+    <w:lsdException w:name="Medium Shading 1 Accent 4" w:semiHidden="0" w:uiPriority="63" w:unhideWhenUsed="0"/>
+    <w:lsdException w:name="Medium Shading 2 Accent 4" w:semiHidden="0" w:uiPriority="64" w:unhideWhenUsed="0"/>
+    <w:lsdException w:name="Medium List 1 Accent 4" w:semiHidden="0" w:uiPriority="65" w:unhideWhenUsed="0"/>
+    <w:lsdException w:name="Medium List 2 Accent 4" w:semiHidden="0" w:uiPriority="66" w:unhideWhenUsed="0"/>
+    <w:lsdException w:name="Medium Grid 1 Accent 4" w:semiHidden="0" w:uiPriority="67" w:unhideWhenUsed="0"/>
+    <w:lsdException w:name="Medium Grid 2 Accent 4" w:semiHidden="0" w:uiPriority="68" w:unhideWhenUsed="0"/>
+    <w:lsdException w:name="Medium Grid 3 Accent 4" w:semiHidden="0" w:uiPriority="69" w:unhideWhenUsed="0"/>
+    <w:lsdException w:name="Dark List Accent 4" w:semiHidden="0" w:uiPriority="70" w:unhideWhenUsed="0"/>
+    <w:lsdException w:name="Colorful Shading Accent 4" w:semiHidden="0" w:uiPriority="71" w:unhideWhenUsed="0"/>
+    <w:lsdException w:name="Colorful List Accent 4" w:semiHidden="0" w:uiPriority="72" w:unhideWhenUsed="0"/>
+    <w:lsdException w:name="Colorful Grid Accent 4" w:semiHidden="0" w:uiPriority="73" w:unhideWhenUsed="0"/>
+    <w:lsdException w:name="Light Shading Accent 5" w:semiHidden="0" w:uiPriority="60" w:unhideWhenUsed="0"/>
+    <w:lsdException w:name="Light List Accent 5" w:semiHidden="0" w:uiPriority="61" w:unhideWhenUsed="0"/>
+    <w:lsdException w:name="Light Grid Accent 5" w:semiHidden="0" w:uiPriority="62" w:unhideWhenUsed="0"/>
+    <w:lsdException w:name="Medium Shading 1 Accent 5" w:semiHidden="0" w:uiPriority="63" w:unhideWhenUsed="0"/>
+    <w:lsdException w:name="Medium Shading 2 Accent 5" w:semiHidden="0" w:uiPriority="64" w:unhideWhenUsed="0"/>
+    <w:lsdException w:name="Medium List 1 Accent 5" w:semiHidden="0" w:uiPriority="65" w:unhideWhenUsed="0"/>
+    <w:lsdException w:name="Medium List 2 Accent 5" w:semiHidden="0" w:uiPriority="66" w:unhideWhenUsed="0"/>
+    <w:lsdException w:name="Medium Grid 1 Accent 5" w:semiHidden="0" w:uiPriority="67" w:unhideWhenUsed="0"/>
+    <w:lsdException w:name="Medium Grid 2 Accent 5" w:semiHidden="0" w:uiPriority="68" w:unhideWhenUsed="0"/>
+    <w:lsdException w:name="Medium Grid 3 Accent 5" w:semiHidden="0" w:uiPriority="69" w:unhideWhenUsed="0"/>
+    <w:lsdException w:name="Dark List Accent 5" w:semiHidden="0" w:uiPriority="70" w:unhideWhenUsed="0"/>
+    <w:lsdException w:name="Colorful Shading Accent 5" w:semiHidden="0" w:uiPriority="71" w:unhideWhenUsed="0"/>
+    <w:lsdException w:name="Colorful List Accent 5" w:semiHidden="0" w:uiPriority="72" w:unhideWhenUsed="0"/>
+    <w:lsdException w:name="Colorful Grid Accent 5" w:semiHidden="0" w:uiPriority="73" w:unhideWhenUsed="0"/>
+    <w:lsdException w:name="Light Shading Accent 6" w:semiHidden="0" w:uiPriority="60" w:unhideWhenUsed="0"/>
+    <w:lsdException w:name="Light List Accent 6" w:semiHidden="0" w:uiPriority="61" w:unhideWhenUsed="0"/>
+    <w:lsdException w:name="Light Grid Accent 6" w:semiHidden="0" w:uiPriority="62" w:unhideWhenUsed="0"/>
+    <w:lsdException w:name="Medium Shading 1 Accent 6" w:semiHidden="0" w:uiPriority="63" w:unhideWhenUsed="0"/>
+    <w:lsdException w:name="Medium Shading 2 Accent 6" w:semiHidden="0" w:uiPriority="64" w:unhideWhenUsed="0"/>
+    <w:lsdException w:name="Medium List 1 Accent 6" w:semiHidden="0" w:uiPriority="65" w:unhideWhenUsed="0"/>
+    <w:lsdException w:name="Medium List 2 Accent 6" w:semiHidden="0" w:uiPriority="66" w:unhideWhenUsed="0"/>
+    <w:lsdException w:name="Medium Grid 1 Accent 6" w:semiHidden="0" w:uiPriority="67" w:unhideWhenUsed="0"/>
+    <w:lsdException w:name="Medium Grid 2 Accent 6" w:semiHidden="0" w:uiPriority="68" w:unhideWhenUsed="0"/>
+    <w:lsdException w:name="Medium Grid 3 Accent 6" w:semiHidden="0" w:uiPriority="69" w:unhideWhenUsed="0"/>
+    <w:lsdException w:name="Dark List Accent 6" w:semiHidden="0" w:uiPriority="70" w:unhideWhenUsed="0"/>
+    <w:lsdException w:name="Colorful Shading Accent 6" w:semiHidden="0" w:uiPriority="71" w:unhideWhenUsed="0"/>
+    <w:lsdException w:name="Colorful List Accent 6" w:semiHidden="0" w:uiPriority="72" w:unhideWhenUsed="0"/>
+    <w:lsdException w:name="Colorful Grid Accent 6" w:semiHidden="0" w:uiPriority="73" w:unhideWhenUsed="0"/>
+    <w:lsdException w:name="Subtle Emphasis" w:semiHidden="0" w:uiPriority="19" w:unhideWhenUsed="0" w:qFormat="1"/>
+    <w:lsdException w:name="Intense Emphasis" w:semiHidden="0" w:uiPriority="21" w:unhideWhenUsed="0" w:qFormat="1"/>
+    <w:lsdException w:name="Subtle Reference" w:semiHidden="0" w:uiPriority="31" w:unhideWhenUsed="0" w:qFormat="1"/>
+    <w:lsdException w:name="Intense Reference" w:semiHidden="0" w:uiPriority="32" w:unhideWhenUsed="0" w:qFormat="1"/>
+    <w:lsdException w:name="Book Title" w:semiHidden="0" w:uiPriority="33" w:unhideWhenUsed="0" w:qFormat="1"/>
+    <w:lsdException w:name="Bibliography" w:uiPriority="37"/>
+    <w:lsdException w:name="TOC Heading" w:uiPriority="39" w:qFormat="1"/>
   </w:latentStyles>
   <w:style w:type="paragraph" w:default="1" w:styleId="Normal">
     <w:name w:val="Normal"/>

</xml_diff>

<commit_message>
minor changes to everything
</commit_message>
<xml_diff>
--- a/dib_data article template_for other journals.docx
+++ b/dib_data article template_for other journals.docx
@@ -158,23 +158,7 @@
           <w:sz w:val="24"/>
           <w:szCs w:val="24"/>
         </w:rPr>
-        <w:t xml:space="preserve">.  </w:t>
-      </w:r>
-      <w:proofErr w:type="gramStart"/>
-      <w:r>
-        <w:rPr>
-          <w:sz w:val="24"/>
-          <w:szCs w:val="24"/>
-        </w:rPr>
-        <w:t>i</w:t>
-      </w:r>
-      <w:proofErr w:type="gramEnd"/>
-      <w:r>
-        <w:rPr>
-          <w:sz w:val="24"/>
-          <w:szCs w:val="24"/>
-        </w:rPr>
-        <w:t xml:space="preserve">.e. (see supplementary Figure 1) should now say, (see </w:t>
+        <w:t xml:space="preserve">.  i.e. (see supplementary Figure 1) should now say, (see </w:t>
       </w:r>
       <w:r>
         <w:rPr>
@@ -324,23 +308,7 @@
           <w:sz w:val="24"/>
           <w:szCs w:val="24"/>
         </w:rPr>
-        <w:t>entire Data in Brief (</w:t>
-      </w:r>
-      <w:proofErr w:type="spellStart"/>
-      <w:r>
-        <w:rPr>
-          <w:sz w:val="24"/>
-          <w:szCs w:val="24"/>
-        </w:rPr>
-        <w:t>DiB</w:t>
-      </w:r>
-      <w:proofErr w:type="spellEnd"/>
-      <w:r>
-        <w:rPr>
-          <w:sz w:val="24"/>
-          <w:szCs w:val="24"/>
-        </w:rPr>
-        <w:t>)</w:t>
+        <w:t>entire Data in Brief (DiB)</w:t>
       </w:r>
       <w:r>
         <w:rPr>
@@ -354,23 +322,7 @@
           <w:sz w:val="24"/>
           <w:szCs w:val="24"/>
         </w:rPr>
-        <w:t xml:space="preserve">void using words such as 'study, 'studied, 'results', 'conclusions', etc.  Please do use the word “data” throughout your </w:t>
-      </w:r>
-      <w:proofErr w:type="spellStart"/>
-      <w:r>
-        <w:rPr>
-          <w:sz w:val="24"/>
-          <w:szCs w:val="24"/>
-        </w:rPr>
-        <w:t>DiB</w:t>
-      </w:r>
-      <w:proofErr w:type="spellEnd"/>
-      <w:r>
-        <w:rPr>
-          <w:sz w:val="24"/>
-          <w:szCs w:val="24"/>
-        </w:rPr>
-        <w:t xml:space="preserve"> paper wherever possible.  </w:t>
+        <w:t xml:space="preserve">void using words such as 'study, 'studied, 'results', 'conclusions', etc.  Please do use the word “data” throughout your DiB paper wherever possible.  </w:t>
       </w:r>
     </w:p>
     <w:p>
@@ -400,25 +352,7 @@
           <w:sz w:val="28"/>
           <w:szCs w:val="28"/>
         </w:rPr>
-        <w:t>[</w:t>
-      </w:r>
-      <w:proofErr w:type="gramStart"/>
-      <w:r>
-        <w:rPr>
-          <w:i/>
-          <w:sz w:val="28"/>
-          <w:szCs w:val="28"/>
-        </w:rPr>
-        <w:t>please</w:t>
-      </w:r>
-      <w:proofErr w:type="gramEnd"/>
-      <w:r>
-        <w:rPr>
-          <w:i/>
-          <w:sz w:val="28"/>
-          <w:szCs w:val="28"/>
-        </w:rPr>
-        <w:t xml:space="preserve"> fill in this template below</w:t>
+        <w:t>[please fill in this template below</w:t>
       </w:r>
       <w:r>
         <w:rPr>
@@ -575,19 +509,8 @@
           <w:sz w:val="24"/>
           <w:szCs w:val="24"/>
         </w:rPr>
-        <w:t xml:space="preserve">, N. </w:t>
-      </w:r>
-      <w:proofErr w:type="spellStart"/>
-      <w:r>
-        <w:rPr>
-          <w:rFonts w:ascii="Helvetica" w:hAnsi="Helvetica" w:cs="Helvetica"/>
-          <w:color w:val="000000"/>
-          <w:sz w:val="24"/>
-          <w:szCs w:val="24"/>
-        </w:rPr>
-        <w:t>Heeren</w:t>
-      </w:r>
-      <w:proofErr w:type="spellEnd"/>
+        <w:t>, N. Heeren</w:t>
+      </w:r>
       <w:r>
         <w:rPr>
           <w:rFonts w:ascii="Helvetica" w:hAnsi="Helvetica" w:cs="Helvetica"/>
@@ -624,19 +547,8 @@
           <w:sz w:val="24"/>
           <w:szCs w:val="24"/>
         </w:rPr>
-        <w:t xml:space="preserve">, S. </w:t>
-      </w:r>
-      <w:proofErr w:type="spellStart"/>
-      <w:r>
-        <w:rPr>
-          <w:rFonts w:ascii="Helvetica" w:hAnsi="Helvetica" w:cs="Helvetica"/>
-          <w:color w:val="000000"/>
-          <w:sz w:val="24"/>
-          <w:szCs w:val="24"/>
-        </w:rPr>
-        <w:t>Hellweg</w:t>
-      </w:r>
-      <w:proofErr w:type="spellEnd"/>
+        <w:t>, S. Hellweg</w:t>
+      </w:r>
       <w:r>
         <w:rPr>
           <w:rFonts w:ascii="Helvetica" w:hAnsi="Helvetica" w:cs="Helvetica"/>
@@ -654,27 +566,7 @@
           <w:sz w:val="24"/>
           <w:szCs w:val="24"/>
         </w:rPr>
-        <w:t xml:space="preserve">, A. </w:t>
-      </w:r>
-      <w:proofErr w:type="spellStart"/>
-      <w:r>
-        <w:rPr>
-          <w:rFonts w:ascii="Helvetica" w:hAnsi="Helvetica" w:cs="Helvetica"/>
-          <w:color w:val="000000"/>
-          <w:sz w:val="24"/>
-          <w:szCs w:val="24"/>
-        </w:rPr>
-        <w:t>Schlueter</w:t>
-      </w:r>
-      <w:proofErr w:type="spellEnd"/>
-      <w:r>
-        <w:rPr>
-          <w:rFonts w:ascii="Helvetica" w:hAnsi="Helvetica" w:cs="Helvetica"/>
-          <w:color w:val="000000"/>
-          <w:sz w:val="24"/>
-          <w:szCs w:val="24"/>
-        </w:rPr>
-        <w:t xml:space="preserve"> </w:t>
+        <w:t xml:space="preserve">, A. Schlueter </w:t>
       </w:r>
       <w:r>
         <w:rPr>
@@ -870,67 +762,33 @@
           <w:szCs w:val="24"/>
         </w:rPr>
         <w:lastRenderedPageBreak/>
-        <w:t xml:space="preserve">This data contains the LCA inventories that were created in the analysis of Dynamic Building Integrated Photovoltaic (BIPV) Systems. The data can be found in excel spreadsheets, </w:t>
-      </w:r>
-      <w:proofErr w:type="gramStart"/>
-      <w:r>
-        <w:rPr>
-          <w:sz w:val="24"/>
-          <w:szCs w:val="24"/>
-        </w:rPr>
-        <w:t>and  JSON</w:t>
-      </w:r>
-      <w:proofErr w:type="gramEnd"/>
-      <w:r>
-        <w:rPr>
-          <w:sz w:val="24"/>
-          <w:szCs w:val="24"/>
-        </w:rPr>
-        <w:t xml:space="preserve"> files. This data also contains a results spreadsheet that details the PV generation calculations</w:t>
-      </w:r>
-    </w:p>
-    <w:p>
-      <w:pPr>
-        <w:spacing w:after="0"/>
-        <w:rPr>
-          <w:i/>
-          <w:sz w:val="24"/>
-          <w:szCs w:val="24"/>
-        </w:rPr>
-      </w:pPr>
-    </w:p>
-    <w:p>
-      <w:pPr>
-        <w:spacing w:after="0"/>
-        <w:rPr>
-          <w:i/>
-        </w:rPr>
-      </w:pPr>
-      <w:r>
-        <w:rPr>
-          <w:i/>
-          <w:sz w:val="24"/>
-          <w:szCs w:val="24"/>
-        </w:rPr>
-        <w:t xml:space="preserve">[Explicitly tell the reader what data and information they will find in this data article.  Please only describe the data contents presented in this </w:t>
-      </w:r>
-      <w:proofErr w:type="spellStart"/>
-      <w:r>
-        <w:rPr>
-          <w:i/>
-          <w:sz w:val="24"/>
-          <w:szCs w:val="24"/>
-        </w:rPr>
-        <w:t>DiB</w:t>
-      </w:r>
-      <w:proofErr w:type="spellEnd"/>
-      <w:r>
-        <w:rPr>
-          <w:i/>
-          <w:sz w:val="24"/>
-          <w:szCs w:val="24"/>
-        </w:rPr>
-        <w:t xml:space="preserve"> article and do</w:t>
+        <w:t>This data contains the LCA inventories that were created in the analysis of Dynamic Building Integrated Photovoltaic (BIPV) Systems. The data can be found in excel spreadsheets, and  JSON files. This data also contains a results spreadsheet that details the PV generation calculations</w:t>
+      </w:r>
+    </w:p>
+    <w:p>
+      <w:pPr>
+        <w:spacing w:after="0"/>
+        <w:rPr>
+          <w:i/>
+          <w:sz w:val="24"/>
+          <w:szCs w:val="24"/>
+        </w:rPr>
+      </w:pPr>
+    </w:p>
+    <w:p>
+      <w:pPr>
+        <w:spacing w:after="0"/>
+        <w:rPr>
+          <w:i/>
+        </w:rPr>
+      </w:pPr>
+      <w:r>
+        <w:rPr>
+          <w:i/>
+          <w:sz w:val="24"/>
+          <w:szCs w:val="24"/>
+        </w:rPr>
+        <w:t>[Explicitly tell the reader what data and information they will find in this data article.  Please only describe the data contents presented in this DiB article and do</w:t>
       </w:r>
       <w:r>
         <w:rPr>
@@ -962,39 +820,13 @@
           <w:sz w:val="24"/>
           <w:szCs w:val="24"/>
         </w:rPr>
-        <w:t xml:space="preserve"> related research article. The </w:t>
-      </w:r>
-      <w:proofErr w:type="spellStart"/>
-      <w:r>
-        <w:rPr>
-          <w:i/>
-          <w:sz w:val="24"/>
-          <w:szCs w:val="24"/>
-        </w:rPr>
-        <w:t>DiB</w:t>
-      </w:r>
-      <w:proofErr w:type="spellEnd"/>
-      <w:r>
-        <w:rPr>
-          <w:i/>
-          <w:sz w:val="24"/>
-          <w:szCs w:val="24"/>
-        </w:rPr>
-        <w:t xml:space="preserve"> abstract should be purely descriptive (i.e., no results, conclusions or insightful observations about the data) </w:t>
-      </w:r>
-      <w:proofErr w:type="gramStart"/>
-      <w:r>
-        <w:rPr>
-          <w:i/>
-        </w:rPr>
-        <w:t>If</w:t>
-      </w:r>
-      <w:proofErr w:type="gramEnd"/>
-      <w:r>
-        <w:rPr>
-          <w:i/>
-        </w:rPr>
-        <w:t xml:space="preserve"> the data you describe in this article is hosted in a public repository instead of directly with this data article, state the repository name and reference number.</w:t>
+        <w:t xml:space="preserve"> related research article. The DiB abstract should be purely descriptive (i.e., no results, conclusions or insightful observations about the data) </w:t>
+      </w:r>
+      <w:r>
+        <w:rPr>
+          <w:i/>
+        </w:rPr>
+        <w:t>If the data you describe in this article is hosted in a public repository instead of directly with this data article, state the repository name and reference number.</w:t>
       </w:r>
       <w:r>
         <w:rPr>
@@ -1121,16 +953,8 @@
               <w:rPr>
                 <w:i/>
               </w:rPr>
-              <w:t xml:space="preserve">Building Integrated </w:t>
+              <w:t>Building Integrated Photovoltaics</w:t>
             </w:r>
-            <w:proofErr w:type="spellStart"/>
-            <w:r>
-              <w:rPr>
-                <w:i/>
-              </w:rPr>
-              <w:t>Photovoltaics</w:t>
-            </w:r>
-            <w:proofErr w:type="spellEnd"/>
           </w:p>
         </w:tc>
       </w:tr>
@@ -1190,19 +1014,11 @@
                 <w:i/>
               </w:rPr>
             </w:pPr>
-            <w:proofErr w:type="gramStart"/>
             <w:r>
               <w:rPr>
                 <w:i/>
               </w:rPr>
-              <w:t>technical</w:t>
-            </w:r>
-            <w:proofErr w:type="gramEnd"/>
-            <w:r>
-              <w:rPr>
-                <w:i/>
-              </w:rPr>
-              <w:t xml:space="preserve"> drawings, research papers describing the technology, and expert judgment</w:t>
+              <w:t>technical drawings, research papers describing the technology, and expert judgment</w:t>
             </w:r>
           </w:p>
         </w:tc>
@@ -1228,14 +1044,12 @@
                 <w:i/>
               </w:rPr>
             </w:pPr>
-            <w:proofErr w:type="spellStart"/>
             <w:r>
               <w:rPr>
                 <w:i/>
               </w:rPr>
               <w:t>Analysed</w:t>
             </w:r>
-            <w:proofErr w:type="spellEnd"/>
           </w:p>
         </w:tc>
       </w:tr>
@@ -1539,21 +1353,7 @@
         <w:rPr>
           <w:i/>
         </w:rPr>
-        <w:t xml:space="preserve">Complete description of the Experimental design </w:t>
-      </w:r>
-      <w:proofErr w:type="gramStart"/>
-      <w:r>
-        <w:rPr>
-          <w:i/>
-        </w:rPr>
-        <w:t>and  methods</w:t>
-      </w:r>
-      <w:proofErr w:type="gramEnd"/>
-      <w:r>
-        <w:rPr>
-          <w:i/>
-        </w:rPr>
-        <w:t xml:space="preserve"> used to acquire the data and where applicable, in the analysis.  Include any relevant figures/tables needed to fully understand the data.  Please also provide, where applicable, any code files used to provide base-level analysis or filtering of the data.</w:t>
+        <w:t>Complete description of the Experimental design and  methods used to acquire the data and where applicable, in the analysis.  Include any relevant figures/tables needed to fully understand the data.  Please also provide, where applicable, any code files used to provide base-level analysis or filtering of the data.</w:t>
       </w:r>
       <w:r>
         <w:t>]</w:t>
@@ -1564,14 +1364,20 @@
         <w:spacing w:after="0"/>
       </w:pPr>
       <w:r>
-        <w:t>The raw LCA data was acquired from the Eco-Invent v3.0 libraries.  Inventories of the components were obtained through technical drawings</w:t>
-      </w:r>
-      <w:r>
-        <w:t xml:space="preserve">, </w:t>
+        <w:t>The raw LCA data was acquired</w:t>
+      </w:r>
+      <w:r>
+        <w:t xml:space="preserve"> from the Eco-Invent v3.1</w:t>
       </w:r>
       <w:bookmarkStart w:id="0" w:name="_GoBack"/>
       <w:bookmarkEnd w:id="0"/>
       <w:r>
+        <w:t xml:space="preserve"> libraries.  Inventories of the components were obtained through technical drawings</w:t>
+      </w:r>
+      <w:r>
+        <w:t xml:space="preserve">, </w:t>
+      </w:r>
+      <w:r>
         <w:t xml:space="preserve">and expert </w:t>
       </w:r>
       <w:r>
@@ -1672,247 +1478,7 @@
           <w:sz w:val="24"/>
           <w:szCs w:val="24"/>
         </w:rPr>
-        <w:t xml:space="preserve">] R. </w:t>
-      </w:r>
-      <w:proofErr w:type="spellStart"/>
-      <w:r>
-        <w:rPr>
-          <w:rFonts w:ascii="Helvetica" w:hAnsi="Helvetica" w:cs="Helvetica"/>
-          <w:color w:val="000000"/>
-          <w:sz w:val="24"/>
-          <w:szCs w:val="24"/>
-        </w:rPr>
-        <w:t>Frischknecht</w:t>
-      </w:r>
-      <w:proofErr w:type="spellEnd"/>
-      <w:r>
-        <w:rPr>
-          <w:rFonts w:ascii="Helvetica" w:hAnsi="Helvetica" w:cs="Helvetica"/>
-          <w:color w:val="000000"/>
-          <w:sz w:val="24"/>
-          <w:szCs w:val="24"/>
-        </w:rPr>
-        <w:t xml:space="preserve">, N. </w:t>
-      </w:r>
-      <w:proofErr w:type="spellStart"/>
-      <w:r>
-        <w:rPr>
-          <w:rFonts w:ascii="Helvetica" w:hAnsi="Helvetica" w:cs="Helvetica"/>
-          <w:color w:val="000000"/>
-          <w:sz w:val="24"/>
-          <w:szCs w:val="24"/>
-        </w:rPr>
-        <w:t>Jungbluth</w:t>
-      </w:r>
-      <w:proofErr w:type="spellEnd"/>
-      <w:r>
-        <w:rPr>
-          <w:rFonts w:ascii="Helvetica" w:hAnsi="Helvetica" w:cs="Helvetica"/>
-          <w:color w:val="000000"/>
-          <w:sz w:val="24"/>
-          <w:szCs w:val="24"/>
-        </w:rPr>
-        <w:t>, H</w:t>
-      </w:r>
-      <w:proofErr w:type="gramStart"/>
-      <w:r>
-        <w:rPr>
-          <w:rFonts w:ascii="Helvetica" w:hAnsi="Helvetica" w:cs="Helvetica"/>
-          <w:color w:val="000000"/>
-          <w:sz w:val="24"/>
-          <w:szCs w:val="24"/>
-        </w:rPr>
-        <w:t>.-</w:t>
-      </w:r>
-      <w:proofErr w:type="gramEnd"/>
-      <w:r>
-        <w:rPr>
-          <w:rFonts w:ascii="Helvetica" w:hAnsi="Helvetica" w:cs="Helvetica"/>
-          <w:color w:val="000000"/>
-          <w:sz w:val="24"/>
-          <w:szCs w:val="24"/>
-        </w:rPr>
-        <w:t xml:space="preserve">J. </w:t>
-      </w:r>
-      <w:proofErr w:type="spellStart"/>
-      <w:r>
-        <w:rPr>
-          <w:rFonts w:ascii="Helvetica" w:hAnsi="Helvetica" w:cs="Helvetica"/>
-          <w:color w:val="000000"/>
-          <w:sz w:val="24"/>
-          <w:szCs w:val="24"/>
-        </w:rPr>
-        <w:t>Althaus</w:t>
-      </w:r>
-      <w:proofErr w:type="spellEnd"/>
-      <w:r>
-        <w:rPr>
-          <w:rFonts w:ascii="Helvetica" w:hAnsi="Helvetica" w:cs="Helvetica"/>
-          <w:color w:val="000000"/>
-          <w:sz w:val="24"/>
-          <w:szCs w:val="24"/>
-        </w:rPr>
-        <w:t xml:space="preserve">, G. </w:t>
-      </w:r>
-      <w:proofErr w:type="spellStart"/>
-      <w:r>
-        <w:rPr>
-          <w:rFonts w:ascii="Helvetica" w:hAnsi="Helvetica" w:cs="Helvetica"/>
-          <w:color w:val="000000"/>
-          <w:sz w:val="24"/>
-          <w:szCs w:val="24"/>
-        </w:rPr>
-        <w:t>Doka</w:t>
-      </w:r>
-      <w:proofErr w:type="spellEnd"/>
-      <w:r>
-        <w:rPr>
-          <w:rFonts w:ascii="Helvetica" w:hAnsi="Helvetica" w:cs="Helvetica"/>
-          <w:color w:val="000000"/>
-          <w:sz w:val="24"/>
-          <w:szCs w:val="24"/>
-        </w:rPr>
-        <w:t xml:space="preserve">, R. </w:t>
-      </w:r>
-      <w:proofErr w:type="spellStart"/>
-      <w:r>
-        <w:rPr>
-          <w:rFonts w:ascii="Helvetica" w:hAnsi="Helvetica" w:cs="Helvetica"/>
-          <w:color w:val="000000"/>
-          <w:sz w:val="24"/>
-          <w:szCs w:val="24"/>
-        </w:rPr>
-        <w:t>Dones</w:t>
-      </w:r>
-      <w:proofErr w:type="spellEnd"/>
-      <w:r>
-        <w:rPr>
-          <w:rFonts w:ascii="Helvetica" w:hAnsi="Helvetica" w:cs="Helvetica"/>
-          <w:color w:val="000000"/>
-          <w:sz w:val="24"/>
-          <w:szCs w:val="24"/>
-        </w:rPr>
-        <w:t xml:space="preserve">, T. Heck, S. </w:t>
-      </w:r>
-      <w:proofErr w:type="spellStart"/>
-      <w:r>
-        <w:rPr>
-          <w:rFonts w:ascii="Helvetica" w:hAnsi="Helvetica" w:cs="Helvetica"/>
-          <w:color w:val="000000"/>
-          <w:sz w:val="24"/>
-          <w:szCs w:val="24"/>
-        </w:rPr>
-        <w:t>Hellweg</w:t>
-      </w:r>
-      <w:proofErr w:type="spellEnd"/>
-      <w:r>
-        <w:rPr>
-          <w:rFonts w:ascii="Helvetica" w:hAnsi="Helvetica" w:cs="Helvetica"/>
-          <w:color w:val="000000"/>
-          <w:sz w:val="24"/>
-          <w:szCs w:val="24"/>
-        </w:rPr>
-        <w:t xml:space="preserve">, R. </w:t>
-      </w:r>
-      <w:proofErr w:type="spellStart"/>
-      <w:r>
-        <w:rPr>
-          <w:rFonts w:ascii="Helvetica" w:hAnsi="Helvetica" w:cs="Helvetica"/>
-          <w:color w:val="000000"/>
-          <w:sz w:val="24"/>
-          <w:szCs w:val="24"/>
-        </w:rPr>
-        <w:t>Hischier</w:t>
-      </w:r>
-      <w:proofErr w:type="spellEnd"/>
-      <w:r>
-        <w:rPr>
-          <w:rFonts w:ascii="Helvetica" w:hAnsi="Helvetica" w:cs="Helvetica"/>
-          <w:color w:val="000000"/>
-          <w:sz w:val="24"/>
-          <w:szCs w:val="24"/>
-        </w:rPr>
-        <w:t xml:space="preserve">, T. </w:t>
-      </w:r>
-      <w:proofErr w:type="spellStart"/>
-      <w:r>
-        <w:rPr>
-          <w:rFonts w:ascii="Helvetica" w:hAnsi="Helvetica" w:cs="Helvetica"/>
-          <w:color w:val="000000"/>
-          <w:sz w:val="24"/>
-          <w:szCs w:val="24"/>
-        </w:rPr>
-        <w:t>Nemecek</w:t>
-      </w:r>
-      <w:proofErr w:type="spellEnd"/>
-      <w:r>
-        <w:rPr>
-          <w:rFonts w:ascii="Helvetica" w:hAnsi="Helvetica" w:cs="Helvetica"/>
-          <w:color w:val="000000"/>
-          <w:sz w:val="24"/>
-          <w:szCs w:val="24"/>
-        </w:rPr>
-        <w:t xml:space="preserve">, G. </w:t>
-      </w:r>
-      <w:proofErr w:type="spellStart"/>
-      <w:r>
-        <w:rPr>
-          <w:rFonts w:ascii="Helvetica" w:hAnsi="Helvetica" w:cs="Helvetica"/>
-          <w:color w:val="000000"/>
-          <w:sz w:val="24"/>
-          <w:szCs w:val="24"/>
-        </w:rPr>
-        <w:t>Rebitzer</w:t>
-      </w:r>
-      <w:proofErr w:type="spellEnd"/>
-      <w:r>
-        <w:rPr>
-          <w:rFonts w:ascii="Helvetica" w:hAnsi="Helvetica" w:cs="Helvetica"/>
-          <w:color w:val="000000"/>
-          <w:sz w:val="24"/>
-          <w:szCs w:val="24"/>
-        </w:rPr>
-        <w:t xml:space="preserve">, et al., The </w:t>
-      </w:r>
-      <w:proofErr w:type="spellStart"/>
-      <w:r>
-        <w:rPr>
-          <w:rFonts w:ascii="Helvetica" w:hAnsi="Helvetica" w:cs="Helvetica"/>
-          <w:color w:val="000000"/>
-          <w:sz w:val="24"/>
-          <w:szCs w:val="24"/>
-        </w:rPr>
-        <w:t>ecoinvent</w:t>
-      </w:r>
-      <w:proofErr w:type="spellEnd"/>
-      <w:r>
-        <w:rPr>
-          <w:rFonts w:ascii="Helvetica" w:hAnsi="Helvetica" w:cs="Helvetica"/>
-          <w:color w:val="000000"/>
-          <w:sz w:val="24"/>
-          <w:szCs w:val="24"/>
-        </w:rPr>
-        <w:t xml:space="preserve"> database: Overview and methodological framework (7 </w:t>
-      </w:r>
-      <w:proofErr w:type="spellStart"/>
-      <w:r>
-        <w:rPr>
-          <w:rFonts w:ascii="Helvetica" w:hAnsi="Helvetica" w:cs="Helvetica"/>
-          <w:color w:val="000000"/>
-          <w:sz w:val="24"/>
-          <w:szCs w:val="24"/>
-        </w:rPr>
-        <w:t>pp</w:t>
-      </w:r>
-      <w:proofErr w:type="spellEnd"/>
-      <w:r>
-        <w:rPr>
-          <w:rFonts w:ascii="Helvetica" w:hAnsi="Helvetica" w:cs="Helvetica"/>
-          <w:color w:val="000000"/>
-          <w:sz w:val="24"/>
-          <w:szCs w:val="24"/>
-        </w:rPr>
-        <w:t>), The international journal of life cycle assessment 10 (1) (2005) 3–9.</w:t>
+        <w:t>] R. Frischknecht, N. Jungbluth, H.-J. Althaus, G. Doka, R. Dones, T. Heck, S. Hellweg, R. Hischier, T. Nemecek, G. Rebitzer, et al., The ecoinvent database: Overview and methodological framework (7 pp), The international journal of life cycle assessment 10 (1) (2005) 3–9.</w:t>
       </w:r>
     </w:p>
     <w:sectPr>

</xml_diff>